<commit_message>
Improved rand in cheat sheet
</commit_message>
<xml_diff>
--- a/CheatSheets/1010 cheat sheet v2.docx
+++ b/CheatSheets/1010 cheat sheet v2.docx
@@ -1,6 +1,6 @@
 
 <file path=word/document.xml><?xml version="1.0" encoding="utf-8"?>
-<w:document xmlns:ve="http://schemas.openxmlformats.org/markup-compatibility/2006" xmlns:o="urn:schemas-microsoft-com:office:office" xmlns:r="http://schemas.openxmlformats.org/officeDocument/2006/relationships" xmlns:m="http://schemas.openxmlformats.org/officeDocument/2006/math" xmlns:v="urn:schemas-microsoft-com:vml" xmlns:wp="http://schemas.openxmlformats.org/drawingml/2006/wordprocessingDrawing" xmlns:w10="urn:schemas-microsoft-com:office:word" xmlns:w="http://schemas.openxmlformats.org/wordprocessingml/2006/main" xmlns:wne="http://schemas.microsoft.com/office/word/2006/wordml">
+<w:document xmlns:wpc="http://schemas.microsoft.com/office/word/2010/wordprocessingCanvas" xmlns:mo="http://schemas.microsoft.com/office/mac/office/2008/main" xmlns:mc="http://schemas.openxmlformats.org/markup-compatibility/2006" xmlns:mv="urn:schemas-microsoft-com:mac:vml" xmlns:o="urn:schemas-microsoft-com:office:office" xmlns:r="http://schemas.openxmlformats.org/officeDocument/2006/relationships" xmlns:m="http://schemas.openxmlformats.org/officeDocument/2006/math" xmlns:v="urn:schemas-microsoft-com:vml" xmlns:wp14="http://schemas.microsoft.com/office/word/2010/wordprocessingDrawing" xmlns:wp="http://schemas.openxmlformats.org/drawingml/2006/wordprocessingDrawing" xmlns:w10="urn:schemas-microsoft-com:office:word" xmlns:w="http://schemas.openxmlformats.org/wordprocessingml/2006/main" xmlns:w14="http://schemas.microsoft.com/office/word/2010/wordml" xmlns:w15="http://schemas.microsoft.com/office/word/2012/wordml" xmlns:wpg="http://schemas.microsoft.com/office/word/2010/wordprocessingGroup" xmlns:wpi="http://schemas.microsoft.com/office/word/2010/wordprocessingInk" xmlns:wne="http://schemas.microsoft.com/office/word/2006/wordml" xmlns:wps="http://schemas.microsoft.com/office/word/2010/wordprocessingShape" mc:Ignorable="w14 w15 wp14">
   <w:body>
     <w:tbl>
       <w:tblPr>
@@ -11,7 +11,7 @@
           <w:left w:w="10" w:type="dxa"/>
           <w:right w:w="10" w:type="dxa"/>
         </w:tblCellMar>
-        <w:tblLook w:val="0000"/>
+        <w:tblLook w:val="0000" w:firstRow="0" w:lastRow="0" w:firstColumn="0" w:lastColumn="0" w:noHBand="0" w:noVBand="0"/>
       </w:tblPr>
       <w:tblGrid>
         <w:gridCol w:w="1066"/>
@@ -1154,19 +1154,11 @@
       <w:pPr>
         <w:pStyle w:val="Textbody"/>
       </w:pPr>
-      <w:proofErr w:type="gramStart"/>
       <w:r>
         <w:rPr>
           <w:b/>
         </w:rPr>
-        <w:t>note</w:t>
-      </w:r>
-      <w:proofErr w:type="gramEnd"/>
-      <w:r>
-        <w:rPr>
-          <w:b/>
-        </w:rPr>
-        <w:t>:</w:t>
+        <w:t>note:</w:t>
       </w:r>
       <w:r>
         <w:t xml:space="preserve"> </w:t>
@@ -1188,12 +1180,10 @@
         <w:t xml:space="preserve">. </w:t>
       </w:r>
       <w:proofErr w:type="spellStart"/>
-      <w:proofErr w:type="gramStart"/>
       <w:r>
         <w:t>int</w:t>
       </w:r>
       <w:proofErr w:type="spellEnd"/>
-      <w:proofErr w:type="gramEnd"/>
       <w:r>
         <w:t xml:space="preserve"> can be assigned a float/double, but no decimal will be taken in. Double can be assigned </w:t>
       </w:r>
@@ -1215,7 +1205,7 @@
           <w:left w:w="10" w:type="dxa"/>
           <w:right w:w="10" w:type="dxa"/>
         </w:tblCellMar>
-        <w:tblLook w:val="0000"/>
+        <w:tblLook w:val="0000" w:firstRow="0" w:lastRow="0" w:firstColumn="0" w:lastColumn="0" w:noHBand="0" w:noVBand="0"/>
       </w:tblPr>
       <w:tblGrid>
         <w:gridCol w:w="2355"/>
@@ -1914,8 +1904,8 @@
                 <w:szCs w:val="22"/>
               </w:rPr>
               <w:tab/>
-            </w:r>
-            <w:proofErr w:type="spellStart"/>
+              <w:t>pow ( x, y )</w:t>
+            </w:r>
             <w:r>
               <w:rPr>
                 <w:rStyle w:val="SourceText"/>
@@ -1924,9 +1914,8 @@
                 <w:sz w:val="22"/>
                 <w:szCs w:val="22"/>
               </w:rPr>
-              <w:t>pow</w:t>
-            </w:r>
-            <w:proofErr w:type="spellEnd"/>
+              <w:tab/>
+            </w:r>
             <w:r>
               <w:rPr>
                 <w:rStyle w:val="SourceText"/>
@@ -1935,8 +1924,22 @@
                 <w:sz w:val="22"/>
                 <w:szCs w:val="22"/>
               </w:rPr>
-              <w:t xml:space="preserve"> ( x, y )</w:t>
-            </w:r>
+              <w:tab/>
+            </w:r>
+            <w:r>
+              <w:rPr>
+                <w:rFonts w:ascii="Calibri" w:hAnsi="Calibri"/>
+                <w:color w:val="000000"/>
+                <w:sz w:val="22"/>
+                <w:szCs w:val="22"/>
+              </w:rPr>
+              <w:t>-- Compute x raised to the power y</w:t>
+            </w:r>
+          </w:p>
+          <w:p>
+            <w:pPr>
+              <w:pStyle w:val="TableContents"/>
+            </w:pPr>
             <w:r>
               <w:rPr>
                 <w:rStyle w:val="SourceText"/>
@@ -1947,6 +1950,7 @@
               </w:rPr>
               <w:tab/>
             </w:r>
+            <w:proofErr w:type="spellStart"/>
             <w:r>
               <w:rPr>
                 <w:rStyle w:val="SourceText"/>
@@ -1955,92 +1959,326 @@
                 <w:sz w:val="22"/>
                 <w:szCs w:val="22"/>
               </w:rPr>
-              <w:tab/>
-            </w:r>
-            <w:r>
-              <w:rPr>
+              <w:t>sqrt</w:t>
+            </w:r>
+            <w:proofErr w:type="spellEnd"/>
+            <w:r>
+              <w:rPr>
+                <w:rStyle w:val="SourceText"/>
                 <w:rFonts w:ascii="Calibri" w:hAnsi="Calibri"/>
                 <w:color w:val="000000"/>
                 <w:sz w:val="22"/>
                 <w:szCs w:val="22"/>
               </w:rPr>
-              <w:t>-- Compute x raised to the power y</w:t>
-            </w:r>
-          </w:p>
+              <w:t>( x )</w:t>
+            </w:r>
+            <w:r>
+              <w:rPr>
+                <w:rStyle w:val="SourceText"/>
+                <w:rFonts w:ascii="Calibri" w:hAnsi="Calibri"/>
+                <w:color w:val="000000"/>
+                <w:sz w:val="22"/>
+                <w:szCs w:val="22"/>
+              </w:rPr>
+              <w:tab/>
+            </w:r>
+            <w:r>
+              <w:rPr>
+                <w:rStyle w:val="SourceText"/>
+                <w:rFonts w:ascii="Calibri" w:hAnsi="Calibri"/>
+                <w:color w:val="000000"/>
+                <w:sz w:val="22"/>
+                <w:szCs w:val="22"/>
+              </w:rPr>
+              <w:tab/>
+            </w:r>
+            <w:r>
+              <w:rPr>
+                <w:rStyle w:val="SourceText"/>
+                <w:rFonts w:ascii="Calibri" w:hAnsi="Calibri"/>
+                <w:color w:val="000000"/>
+                <w:sz w:val="22"/>
+                <w:szCs w:val="22"/>
+              </w:rPr>
+              <w:tab/>
+            </w:r>
+            <w:r>
+              <w:rPr>
+                <w:rFonts w:ascii="Calibri" w:hAnsi="Calibri"/>
+                <w:color w:val="000000"/>
+                <w:sz w:val="22"/>
+                <w:szCs w:val="22"/>
+              </w:rPr>
+              <w:t>-- Compute the square root of x</w:t>
+            </w:r>
+          </w:p>
+        </w:tc>
+      </w:tr>
+      <w:tr>
+        <w:trPr>
+          <w:trHeight w:val="1161"/>
+        </w:trPr>
+        <w:tc>
+          <w:tcPr>
+            <w:tcW w:w="2355" w:type="dxa"/>
+            <w:tcBorders>
+              <w:left w:val="single" w:sz="2" w:space="0" w:color="000000"/>
+              <w:bottom w:val="single" w:sz="2" w:space="0" w:color="000000"/>
+            </w:tcBorders>
+            <w:tcMar>
+              <w:top w:w="55" w:type="dxa"/>
+              <w:left w:w="55" w:type="dxa"/>
+              <w:bottom w:w="55" w:type="dxa"/>
+              <w:right w:w="55" w:type="dxa"/>
+            </w:tcMar>
+          </w:tcPr>
           <w:p>
             <w:pPr>
               <w:pStyle w:val="TableContents"/>
-            </w:pPr>
-            <w:r>
-              <w:rPr>
-                <w:rStyle w:val="SourceText"/>
-                <w:rFonts w:ascii="Calibri" w:hAnsi="Calibri"/>
-                <w:color w:val="000000"/>
-                <w:sz w:val="22"/>
-                <w:szCs w:val="22"/>
-              </w:rPr>
-              <w:tab/>
-            </w:r>
-            <w:proofErr w:type="spellStart"/>
-            <w:r>
-              <w:rPr>
-                <w:rStyle w:val="SourceText"/>
-                <w:rFonts w:ascii="Calibri" w:hAnsi="Calibri"/>
-                <w:color w:val="000000"/>
-                <w:sz w:val="22"/>
-                <w:szCs w:val="22"/>
-              </w:rPr>
-              <w:t>sqrt</w:t>
-            </w:r>
-            <w:proofErr w:type="spellEnd"/>
-            <w:r>
-              <w:rPr>
-                <w:rStyle w:val="SourceText"/>
-                <w:rFonts w:ascii="Calibri" w:hAnsi="Calibri"/>
-                <w:color w:val="000000"/>
-                <w:sz w:val="22"/>
-                <w:szCs w:val="22"/>
-              </w:rPr>
-              <w:t>( x )</w:t>
-            </w:r>
-            <w:r>
-              <w:rPr>
-                <w:rStyle w:val="SourceText"/>
-                <w:rFonts w:ascii="Calibri" w:hAnsi="Calibri"/>
-                <w:color w:val="000000"/>
-                <w:sz w:val="22"/>
-                <w:szCs w:val="22"/>
-              </w:rPr>
-              <w:tab/>
-            </w:r>
-            <w:r>
-              <w:rPr>
-                <w:rStyle w:val="SourceText"/>
-                <w:rFonts w:ascii="Calibri" w:hAnsi="Calibri"/>
-                <w:color w:val="000000"/>
-                <w:sz w:val="22"/>
-                <w:szCs w:val="22"/>
-              </w:rPr>
-              <w:tab/>
-            </w:r>
-            <w:r>
-              <w:rPr>
-                <w:rStyle w:val="SourceText"/>
-                <w:rFonts w:ascii="Calibri" w:hAnsi="Calibri"/>
-                <w:color w:val="000000"/>
-                <w:sz w:val="22"/>
-                <w:szCs w:val="22"/>
-              </w:rPr>
-              <w:tab/>
-            </w:r>
-            <w:r>
-              <w:rPr>
-                <w:rFonts w:ascii="Calibri" w:hAnsi="Calibri"/>
-                <w:color w:val="000000"/>
-                <w:sz w:val="22"/>
-                <w:szCs w:val="22"/>
-              </w:rPr>
-              <w:t>-- Compute the square root of x</w:t>
+              <w:rPr>
+                <w:rFonts w:ascii="Calibri" w:hAnsi="Calibri"/>
+                <w:sz w:val="22"/>
+                <w:szCs w:val="22"/>
+              </w:rPr>
+            </w:pPr>
+            <w:r>
+              <w:rPr>
+                <w:rFonts w:ascii="Calibri" w:hAnsi="Calibri"/>
+                <w:sz w:val="22"/>
+                <w:szCs w:val="22"/>
+              </w:rPr>
+              <w:t>&lt;</w:t>
+            </w:r>
+            <w:proofErr w:type="spellStart"/>
+            <w:r>
+              <w:rPr>
+                <w:rFonts w:ascii="Calibri" w:hAnsi="Calibri"/>
+                <w:sz w:val="22"/>
+                <w:szCs w:val="22"/>
+              </w:rPr>
+              <w:t>stdlib.h</w:t>
+            </w:r>
+            <w:proofErr w:type="spellEnd"/>
+            <w:r>
+              <w:rPr>
+                <w:rFonts w:ascii="Calibri" w:hAnsi="Calibri"/>
+                <w:sz w:val="22"/>
+                <w:szCs w:val="22"/>
+              </w:rPr>
+              <w:t>&gt;</w:t>
+            </w:r>
+          </w:p>
+          <w:p>
+            <w:pPr>
+              <w:pStyle w:val="TableContents"/>
+              <w:rPr>
+                <w:rFonts w:ascii="Calibri" w:hAnsi="Calibri"/>
+                <w:sz w:val="22"/>
+                <w:szCs w:val="22"/>
+              </w:rPr>
+            </w:pPr>
+            <w:r>
+              <w:rPr>
+                <w:rFonts w:ascii="Calibri" w:hAnsi="Calibri"/>
+                <w:sz w:val="22"/>
+                <w:szCs w:val="22"/>
+              </w:rPr>
+              <w:t>~ Standard library</w:t>
+            </w:r>
+          </w:p>
+        </w:tc>
+        <w:tc>
+          <w:tcPr>
+            <w:tcW w:w="7612" w:type="dxa"/>
+            <w:tcBorders>
+              <w:left w:val="single" w:sz="2" w:space="0" w:color="000000"/>
+              <w:bottom w:val="single" w:sz="2" w:space="0" w:color="000000"/>
+              <w:right w:val="single" w:sz="2" w:space="0" w:color="000000"/>
+            </w:tcBorders>
+            <w:tcMar>
+              <w:top w:w="55" w:type="dxa"/>
+              <w:left w:w="55" w:type="dxa"/>
+              <w:bottom w:w="55" w:type="dxa"/>
+              <w:right w:w="55" w:type="dxa"/>
+            </w:tcMar>
+          </w:tcPr>
+          <w:p>
+            <w:pPr>
+              <w:pStyle w:val="TableContents"/>
+              <w:rPr>
+                <w:rFonts w:ascii="Calibri" w:hAnsi="Calibri"/>
+                <w:sz w:val="22"/>
+                <w:szCs w:val="22"/>
+              </w:rPr>
+            </w:pPr>
+            <w:r>
+              <w:rPr>
+                <w:rFonts w:ascii="Calibri" w:hAnsi="Calibri"/>
+                <w:sz w:val="22"/>
+                <w:szCs w:val="22"/>
+              </w:rPr>
+              <w:tab/>
+              <w:t>rand ( )</w:t>
+            </w:r>
+            <w:r>
+              <w:rPr>
+                <w:rFonts w:ascii="Calibri" w:hAnsi="Calibri"/>
+                <w:sz w:val="22"/>
+                <w:szCs w:val="22"/>
+              </w:rPr>
+              <w:tab/>
+            </w:r>
+            <w:r>
+              <w:rPr>
+                <w:rFonts w:ascii="Calibri" w:hAnsi="Calibri"/>
+                <w:sz w:val="22"/>
+                <w:szCs w:val="22"/>
+              </w:rPr>
+              <w:tab/>
+            </w:r>
+            <w:r>
+              <w:rPr>
+                <w:rFonts w:ascii="Calibri" w:hAnsi="Calibri"/>
+                <w:sz w:val="22"/>
+                <w:szCs w:val="22"/>
+              </w:rPr>
+              <w:tab/>
+              <w:t>-- Generate pseudo-random number</w:t>
+            </w:r>
+          </w:p>
+          <w:p>
+            <w:pPr>
+              <w:pStyle w:val="TableContents"/>
+              <w:rPr>
+                <w:rFonts w:ascii="Calibri" w:hAnsi="Calibri"/>
+                <w:sz w:val="22"/>
+                <w:szCs w:val="22"/>
+              </w:rPr>
+            </w:pPr>
+            <w:r>
+              <w:rPr>
+                <w:rFonts w:ascii="Calibri" w:hAnsi="Calibri"/>
+                <w:sz w:val="22"/>
+                <w:szCs w:val="22"/>
+              </w:rPr>
+              <w:tab/>
+            </w:r>
+            <w:proofErr w:type="spellStart"/>
+            <w:r>
+              <w:rPr>
+                <w:rFonts w:ascii="Calibri" w:hAnsi="Calibri"/>
+                <w:sz w:val="22"/>
+                <w:szCs w:val="22"/>
+              </w:rPr>
+              <w:t>srand</w:t>
+            </w:r>
+            <w:proofErr w:type="spellEnd"/>
+            <w:r>
+              <w:rPr>
+                <w:rFonts w:ascii="Calibri" w:hAnsi="Calibri"/>
+                <w:sz w:val="22"/>
+                <w:szCs w:val="22"/>
+              </w:rPr>
+              <w:t xml:space="preserve"> ( )</w:t>
+            </w:r>
+            <w:r>
+              <w:rPr>
+                <w:rFonts w:ascii="Calibri" w:hAnsi="Calibri"/>
+                <w:sz w:val="22"/>
+                <w:szCs w:val="22"/>
+              </w:rPr>
+              <w:tab/>
+            </w:r>
+            <w:r>
+              <w:rPr>
+                <w:rFonts w:ascii="Calibri" w:hAnsi="Calibri"/>
+                <w:sz w:val="22"/>
+                <w:szCs w:val="22"/>
+              </w:rPr>
+              <w:tab/>
+              <w:t>-- Seed pseudo-random number</w:t>
+            </w:r>
+          </w:p>
+          <w:p>
+            <w:pPr>
+              <w:pStyle w:val="TableContents"/>
+              <w:rPr>
+                <w:rFonts w:ascii="Calibri" w:hAnsi="Calibri"/>
+                <w:sz w:val="22"/>
+                <w:szCs w:val="22"/>
+              </w:rPr>
+            </w:pPr>
+            <w:r>
+              <w:rPr>
+                <w:rFonts w:ascii="Calibri" w:hAnsi="Calibri"/>
+                <w:sz w:val="22"/>
+                <w:szCs w:val="22"/>
+              </w:rPr>
+              <w:t>to get a specific range of random numbers, use rand()%a + b where range</w:t>
+            </w:r>
+          </w:p>
+          <w:p>
+            <w:pPr>
+              <w:pStyle w:val="TableContents"/>
+              <w:rPr>
+                <w:rFonts w:ascii="Calibri" w:hAnsi="Calibri"/>
+                <w:sz w:val="22"/>
+                <w:szCs w:val="22"/>
+              </w:rPr>
+            </w:pPr>
+            <w:r>
+              <w:rPr>
+                <w:rFonts w:ascii="Calibri" w:hAnsi="Calibri"/>
+                <w:sz w:val="22"/>
+                <w:szCs w:val="22"/>
+              </w:rPr>
+              <w:t xml:space="preserve"> = b &lt; rand &lt; a</w:t>
+            </w:r>
+          </w:p>
+          <w:p>
+            <w:pPr>
+              <w:pStyle w:val="TableContents"/>
+              <w:rPr>
+                <w:rFonts w:ascii="Calibri" w:hAnsi="Calibri"/>
+                <w:sz w:val="22"/>
+                <w:szCs w:val="22"/>
+              </w:rPr>
+            </w:pPr>
+          </w:p>
+          <w:p>
+            <w:pPr>
+              <w:pStyle w:val="TableContents"/>
+              <w:rPr>
+                <w:rFonts w:ascii="Calibri" w:hAnsi="Calibri"/>
+                <w:sz w:val="22"/>
+                <w:szCs w:val="22"/>
+              </w:rPr>
+            </w:pPr>
+            <w:r>
+              <w:rPr>
+                <w:rFonts w:ascii="Calibri" w:hAnsi="Calibri"/>
+                <w:sz w:val="22"/>
+                <w:szCs w:val="22"/>
+              </w:rPr>
+              <w:t>Alternative: rand ()%(max-min) + min</w:t>
+            </w:r>
+          </w:p>
+          <w:p>
+            <w:pPr>
+              <w:pStyle w:val="TableContents"/>
+              <w:rPr>
+                <w:rFonts w:ascii="Calibri" w:hAnsi="Calibri"/>
+                <w:sz w:val="22"/>
+                <w:szCs w:val="22"/>
+              </w:rPr>
+            </w:pPr>
+            <w:r>
+              <w:rPr>
+                <w:rFonts w:ascii="Calibri" w:hAnsi="Calibri"/>
+                <w:sz w:val="22"/>
+                <w:szCs w:val="22"/>
+              </w:rPr>
+              <w:t xml:space="preserve">min=&lt; Rand &lt; max </w:t>
             </w:r>
           </w:p>
         </w:tc>
@@ -2075,16 +2313,16 @@
                 <w:sz w:val="22"/>
                 <w:szCs w:val="22"/>
               </w:rPr>
-              <w:t>&lt;</w:t>
-            </w:r>
-            <w:proofErr w:type="spellStart"/>
-            <w:r>
-              <w:rPr>
-                <w:rFonts w:ascii="Calibri" w:hAnsi="Calibri"/>
-                <w:sz w:val="22"/>
-                <w:szCs w:val="22"/>
-              </w:rPr>
-              <w:t>stdlib.h</w:t>
+              <w:t xml:space="preserve"> &lt;</w:t>
+            </w:r>
+            <w:proofErr w:type="spellStart"/>
+            <w:r>
+              <w:rPr>
+                <w:rFonts w:ascii="Calibri" w:hAnsi="Calibri"/>
+                <w:sz w:val="22"/>
+                <w:szCs w:val="22"/>
+              </w:rPr>
+              <w:t>time.h</w:t>
             </w:r>
             <w:proofErr w:type="spellEnd"/>
             <w:r>
@@ -2111,7 +2349,7 @@
                 <w:sz w:val="22"/>
                 <w:szCs w:val="22"/>
               </w:rPr>
-              <w:t>~ Standard library</w:t>
+              <w:t>~ Time</w:t>
             </w:r>
           </w:p>
         </w:tc>
@@ -2146,32 +2384,32 @@
                 <w:szCs w:val="22"/>
               </w:rPr>
               <w:tab/>
-              <w:t>rand ( )</w:t>
-            </w:r>
-            <w:r>
-              <w:rPr>
-                <w:rFonts w:ascii="Calibri" w:hAnsi="Calibri"/>
-                <w:sz w:val="22"/>
-                <w:szCs w:val="22"/>
-              </w:rPr>
-              <w:tab/>
-            </w:r>
-            <w:r>
-              <w:rPr>
-                <w:rFonts w:ascii="Calibri" w:hAnsi="Calibri"/>
-                <w:sz w:val="22"/>
-                <w:szCs w:val="22"/>
-              </w:rPr>
-              <w:tab/>
-            </w:r>
-            <w:r>
-              <w:rPr>
-                <w:rFonts w:ascii="Calibri" w:hAnsi="Calibri"/>
-                <w:sz w:val="22"/>
-                <w:szCs w:val="22"/>
-              </w:rPr>
-              <w:tab/>
-              <w:t>-- Generate pseudo-random number</w:t>
+              <w:t>time ( )</w:t>
+            </w:r>
+            <w:r>
+              <w:rPr>
+                <w:rFonts w:ascii="Calibri" w:hAnsi="Calibri"/>
+                <w:sz w:val="22"/>
+                <w:szCs w:val="22"/>
+              </w:rPr>
+              <w:tab/>
+            </w:r>
+            <w:r>
+              <w:rPr>
+                <w:rFonts w:ascii="Calibri" w:hAnsi="Calibri"/>
+                <w:sz w:val="22"/>
+                <w:szCs w:val="22"/>
+              </w:rPr>
+              <w:tab/>
+            </w:r>
+            <w:r>
+              <w:rPr>
+                <w:rFonts w:ascii="Calibri" w:hAnsi="Calibri"/>
+                <w:sz w:val="22"/>
+                <w:szCs w:val="22"/>
+              </w:rPr>
+              <w:tab/>
+              <w:t>-- current time</w:t>
             </w:r>
           </w:p>
           <w:p>
@@ -2190,227 +2428,17 @@
                 <w:szCs w:val="22"/>
               </w:rPr>
               <w:tab/>
-            </w:r>
-            <w:proofErr w:type="spellStart"/>
-            <w:r>
-              <w:rPr>
-                <w:rFonts w:ascii="Calibri" w:hAnsi="Calibri"/>
-                <w:sz w:val="22"/>
-                <w:szCs w:val="22"/>
-              </w:rPr>
-              <w:t>srand</w:t>
-            </w:r>
-            <w:proofErr w:type="spellEnd"/>
-            <w:r>
-              <w:rPr>
-                <w:rFonts w:ascii="Calibri" w:hAnsi="Calibri"/>
-                <w:sz w:val="22"/>
-                <w:szCs w:val="22"/>
-              </w:rPr>
-              <w:t xml:space="preserve"> ( )</w:t>
-            </w:r>
-            <w:r>
-              <w:rPr>
-                <w:rFonts w:ascii="Calibri" w:hAnsi="Calibri"/>
-                <w:sz w:val="22"/>
-                <w:szCs w:val="22"/>
-              </w:rPr>
-              <w:tab/>
-            </w:r>
-            <w:r>
-              <w:rPr>
-                <w:rFonts w:ascii="Calibri" w:hAnsi="Calibri"/>
-                <w:sz w:val="22"/>
-                <w:szCs w:val="22"/>
-              </w:rPr>
-              <w:tab/>
-              <w:t>-- Seed pseudo-random number</w:t>
-            </w:r>
-          </w:p>
-          <w:p>
-            <w:pPr>
-              <w:pStyle w:val="TableContents"/>
-              <w:rPr>
-                <w:rFonts w:ascii="Calibri" w:hAnsi="Calibri"/>
-                <w:sz w:val="22"/>
-                <w:szCs w:val="22"/>
-              </w:rPr>
-            </w:pPr>
-            <w:r>
-              <w:rPr>
-                <w:rFonts w:ascii="Calibri" w:hAnsi="Calibri"/>
-                <w:sz w:val="22"/>
-                <w:szCs w:val="22"/>
-              </w:rPr>
-              <w:t>to get a specific range of random numbers, use rand()%a + b where range</w:t>
-            </w:r>
-          </w:p>
-          <w:p>
-            <w:pPr>
-              <w:pStyle w:val="TableContents"/>
-              <w:rPr>
-                <w:rFonts w:ascii="Calibri" w:hAnsi="Calibri"/>
-                <w:sz w:val="22"/>
-                <w:szCs w:val="22"/>
-              </w:rPr>
-            </w:pPr>
-            <w:r>
-              <w:rPr>
-                <w:rFonts w:ascii="Calibri" w:hAnsi="Calibri"/>
-                <w:sz w:val="22"/>
-                <w:szCs w:val="22"/>
-              </w:rPr>
-              <w:t xml:space="preserve"> = b &lt; rand &lt; a</w:t>
-            </w:r>
-          </w:p>
-        </w:tc>
-      </w:tr>
-      <w:tr>
-        <w:tc>
-          <w:tcPr>
-            <w:tcW w:w="2355" w:type="dxa"/>
-            <w:tcBorders>
-              <w:left w:val="single" w:sz="2" w:space="0" w:color="000000"/>
-              <w:bottom w:val="single" w:sz="2" w:space="0" w:color="000000"/>
-            </w:tcBorders>
-            <w:tcMar>
-              <w:top w:w="55" w:type="dxa"/>
-              <w:left w:w="55" w:type="dxa"/>
-              <w:bottom w:w="55" w:type="dxa"/>
-              <w:right w:w="55" w:type="dxa"/>
-            </w:tcMar>
-          </w:tcPr>
-          <w:p>
-            <w:pPr>
-              <w:pStyle w:val="TableContents"/>
-              <w:rPr>
-                <w:rFonts w:ascii="Calibri" w:hAnsi="Calibri"/>
-                <w:sz w:val="22"/>
-                <w:szCs w:val="22"/>
-              </w:rPr>
-            </w:pPr>
-            <w:r>
-              <w:rPr>
-                <w:rFonts w:ascii="Calibri" w:hAnsi="Calibri"/>
-                <w:sz w:val="22"/>
-                <w:szCs w:val="22"/>
-              </w:rPr>
-              <w:t xml:space="preserve"> &lt;</w:t>
-            </w:r>
-            <w:proofErr w:type="spellStart"/>
-            <w:r>
-              <w:rPr>
-                <w:rFonts w:ascii="Calibri" w:hAnsi="Calibri"/>
-                <w:sz w:val="22"/>
-                <w:szCs w:val="22"/>
-              </w:rPr>
-              <w:t>time.h</w:t>
-            </w:r>
-            <w:proofErr w:type="spellEnd"/>
-            <w:r>
-              <w:rPr>
-                <w:rFonts w:ascii="Calibri" w:hAnsi="Calibri"/>
-                <w:sz w:val="22"/>
-                <w:szCs w:val="22"/>
-              </w:rPr>
-              <w:t>&gt;</w:t>
-            </w:r>
-          </w:p>
-          <w:p>
-            <w:pPr>
-              <w:pStyle w:val="TableContents"/>
-              <w:rPr>
-                <w:rFonts w:ascii="Calibri" w:hAnsi="Calibri"/>
-                <w:sz w:val="22"/>
-                <w:szCs w:val="22"/>
-              </w:rPr>
-            </w:pPr>
-            <w:r>
-              <w:rPr>
-                <w:rFonts w:ascii="Calibri" w:hAnsi="Calibri"/>
-                <w:sz w:val="22"/>
-                <w:szCs w:val="22"/>
-              </w:rPr>
-              <w:t>~ Time</w:t>
-            </w:r>
-          </w:p>
-        </w:tc>
-        <w:tc>
-          <w:tcPr>
-            <w:tcW w:w="7612" w:type="dxa"/>
-            <w:tcBorders>
-              <w:left w:val="single" w:sz="2" w:space="0" w:color="000000"/>
-              <w:bottom w:val="single" w:sz="2" w:space="0" w:color="000000"/>
-              <w:right w:val="single" w:sz="2" w:space="0" w:color="000000"/>
-            </w:tcBorders>
-            <w:tcMar>
-              <w:top w:w="55" w:type="dxa"/>
-              <w:left w:w="55" w:type="dxa"/>
-              <w:bottom w:w="55" w:type="dxa"/>
-              <w:right w:w="55" w:type="dxa"/>
-            </w:tcMar>
-          </w:tcPr>
-          <w:p>
-            <w:pPr>
-              <w:pStyle w:val="TableContents"/>
-              <w:rPr>
-                <w:rFonts w:ascii="Calibri" w:hAnsi="Calibri"/>
-                <w:sz w:val="22"/>
-                <w:szCs w:val="22"/>
-              </w:rPr>
-            </w:pPr>
-            <w:r>
-              <w:rPr>
-                <w:rFonts w:ascii="Calibri" w:hAnsi="Calibri"/>
-                <w:sz w:val="22"/>
-                <w:szCs w:val="22"/>
-              </w:rPr>
-              <w:tab/>
-              <w:t>time ( )</w:t>
-            </w:r>
-            <w:r>
-              <w:rPr>
-                <w:rFonts w:ascii="Calibri" w:hAnsi="Calibri"/>
-                <w:sz w:val="22"/>
-                <w:szCs w:val="22"/>
-              </w:rPr>
-              <w:tab/>
-            </w:r>
-            <w:r>
-              <w:rPr>
-                <w:rFonts w:ascii="Calibri" w:hAnsi="Calibri"/>
-                <w:sz w:val="22"/>
-                <w:szCs w:val="22"/>
-              </w:rPr>
-              <w:tab/>
-            </w:r>
-            <w:r>
-              <w:rPr>
-                <w:rFonts w:ascii="Calibri" w:hAnsi="Calibri"/>
-                <w:sz w:val="22"/>
-                <w:szCs w:val="22"/>
-              </w:rPr>
-              <w:tab/>
-              <w:t>-- current time</w:t>
-            </w:r>
-          </w:p>
-          <w:p>
-            <w:pPr>
-              <w:pStyle w:val="TableContents"/>
-              <w:rPr>
-                <w:rFonts w:ascii="Calibri" w:hAnsi="Calibri"/>
-                <w:sz w:val="22"/>
-                <w:szCs w:val="22"/>
-              </w:rPr>
-            </w:pPr>
-            <w:r>
-              <w:rPr>
-                <w:rFonts w:ascii="Calibri" w:hAnsi="Calibri"/>
-                <w:sz w:val="22"/>
-                <w:szCs w:val="22"/>
-              </w:rPr>
-              <w:tab/>
-              <w:t>time(NULL)</w:t>
+              <w:t>ti</w:t>
+            </w:r>
+            <w:bookmarkStart w:id="0" w:name="_GoBack"/>
+            <w:bookmarkEnd w:id="0"/>
+            <w:r>
+              <w:rPr>
+                <w:rFonts w:ascii="Calibri" w:hAnsi="Calibri"/>
+                <w:sz w:val="22"/>
+                <w:szCs w:val="22"/>
+              </w:rPr>
+              <w:t>me(NULL)</w:t>
             </w:r>
             <w:r>
               <w:rPr>
@@ -2460,7 +2488,7 @@
       <w:tblPr>
         <w:tblStyle w:val="TableGrid"/>
         <w:tblW w:w="0" w:type="auto"/>
-        <w:tblLook w:val="04A0"/>
+        <w:tblLook w:val="04A0" w:firstRow="1" w:lastRow="0" w:firstColumn="1" w:lastColumn="0" w:noHBand="0" w:noVBand="1"/>
       </w:tblPr>
       <w:tblGrid>
         <w:gridCol w:w="2628"/>
@@ -2693,13 +2721,8 @@
             <w:tcW w:w="2628" w:type="dxa"/>
           </w:tcPr>
           <w:p>
-            <w:proofErr w:type="spellStart"/>
-            <w:r>
-              <w:t>a</w:t>
-            </w:r>
-            <w:proofErr w:type="spellEnd"/>
-            <w:r>
-              <w:t xml:space="preserve"> &lt; x &lt; b </w:t>
+            <w:r>
+              <w:t xml:space="preserve">a &lt; x &lt; b </w:t>
             </w:r>
           </w:p>
         </w:tc>
@@ -2709,15 +2732,7 @@
           </w:tcPr>
           <w:p>
             <w:r>
-              <w:t xml:space="preserve">Left to right. </w:t>
-            </w:r>
-            <w:proofErr w:type="spellStart"/>
-            <w:r>
-              <w:t>a</w:t>
-            </w:r>
-            <w:proofErr w:type="spellEnd"/>
-            <w:r>
-              <w:t xml:space="preserve"> &lt; x is a Boolean if true = 1, false = 0. Then 0/1 &lt; b.</w:t>
+              <w:t>Left to right. a &lt; x is a Boolean if true = 1, false = 0. Then 0/1 &lt; b.</w:t>
             </w:r>
           </w:p>
         </w:tc>
@@ -2884,15 +2899,7 @@
               <w:t>st</w:t>
             </w:r>
             <w:r>
-              <w:t xml:space="preserve"> condition (3+2 &amp;&amp; 5</w:t>
-            </w:r>
-            <w:proofErr w:type="gramStart"/>
-            <w:r>
-              <w:t>) !</w:t>
-            </w:r>
-            <w:proofErr w:type="gramEnd"/>
-            <w:r>
-              <w:t>= 0, treated as true (1), and 2</w:t>
+              <w:t xml:space="preserve"> condition (3+2 &amp;&amp; 5) != 0, treated as true (1), and 2</w:t>
             </w:r>
             <w:r>
               <w:rPr>
@@ -2941,6 +2948,7 @@
           </w:tcPr>
           <w:p>
             <w:r>
+              <w:lastRenderedPageBreak/>
               <w:t>x /= y %= z</w:t>
             </w:r>
           </w:p>
@@ -2951,23 +2959,7 @@
           </w:tcPr>
           <w:p>
             <w:r>
-              <w:t xml:space="preserve">Right to </w:t>
-            </w:r>
-            <w:proofErr w:type="gramStart"/>
-            <w:r>
-              <w:t>left</w:t>
-            </w:r>
-            <w:proofErr w:type="gramEnd"/>
-            <w:r>
-              <w:t xml:space="preserve">. </w:t>
-            </w:r>
-            <w:proofErr w:type="gramStart"/>
-            <w:r>
-              <w:t>y</w:t>
-            </w:r>
-            <w:proofErr w:type="gramEnd"/>
-            <w:r>
-              <w:t xml:space="preserve"> %= z 1</w:t>
+              <w:t>Right to left. y %= z 1</w:t>
             </w:r>
             <w:r>
               <w:rPr>
@@ -2993,7 +2985,7 @@
         <w:tblpPr w:leftFromText="180" w:rightFromText="180" w:vertAnchor="text" w:horzAnchor="margin" w:tblpY="-145"/>
         <w:tblOverlap w:val="never"/>
         <w:tblW w:w="0" w:type="auto"/>
-        <w:tblLook w:val="04A0"/>
+        <w:tblLook w:val="04A0" w:firstRow="1" w:lastRow="0" w:firstColumn="1" w:lastColumn="0" w:noHBand="0" w:noVBand="1"/>
       </w:tblPr>
       <w:tblGrid>
         <w:gridCol w:w="2657"/>
@@ -3292,7 +3284,7 @@
           <w:left w:w="10" w:type="dxa"/>
           <w:right w:w="10" w:type="dxa"/>
         </w:tblCellMar>
-        <w:tblLook w:val="0000"/>
+        <w:tblLook w:val="0000" w:firstRow="0" w:lastRow="0" w:firstColumn="0" w:lastColumn="0" w:noHBand="0" w:noVBand="0"/>
       </w:tblPr>
       <w:tblGrid>
         <w:gridCol w:w="4620"/>
@@ -4118,25 +4110,7 @@
                 <w:sz w:val="22"/>
                 <w:szCs w:val="22"/>
               </w:rPr>
-              <w:t xml:space="preserve"> (</w:t>
-            </w:r>
-            <w:proofErr w:type="gramStart"/>
-            <w:r>
-              <w:rPr>
-                <w:rFonts w:ascii="Calibri" w:hAnsi="Calibri"/>
-                <w:sz w:val="22"/>
-                <w:szCs w:val="22"/>
-              </w:rPr>
-              <w:t>condition</w:t>
-            </w:r>
-            <w:proofErr w:type="gramEnd"/>
-            <w:r>
-              <w:rPr>
-                <w:rFonts w:ascii="Calibri" w:hAnsi="Calibri"/>
-                <w:sz w:val="22"/>
-                <w:szCs w:val="22"/>
-              </w:rPr>
-              <w:t>)   ?   /*if true*/ : /*if false*/;</w:t>
+              <w:t xml:space="preserve"> (condition)   ?   /*if true*/ : /*if false*/;</w:t>
             </w:r>
           </w:p>
           <w:p>
@@ -4177,7 +4151,6 @@
               </w:rPr>
             </w:pPr>
             <w:proofErr w:type="spellStart"/>
-            <w:proofErr w:type="gramStart"/>
             <w:r>
               <w:rPr>
                 <w:rFonts w:ascii="Calibri" w:hAnsi="Calibri"/>
@@ -4187,7 +4160,6 @@
               <w:t>biggerNum</w:t>
             </w:r>
             <w:proofErr w:type="spellEnd"/>
-            <w:proofErr w:type="gramEnd"/>
             <w:r>
               <w:rPr>
                 <w:rFonts w:ascii="Calibri" w:hAnsi="Calibri"/>
@@ -4750,7 +4722,29 @@
                 <w:sz w:val="22"/>
                 <w:szCs w:val="22"/>
               </w:rPr>
-              <w:t xml:space="preserve">: num; counter; </w:t>
+              <w:t xml:space="preserve">: </w:t>
+            </w:r>
+            <w:proofErr w:type="spellStart"/>
+            <w:r>
+              <w:rPr>
+                <w:rFonts w:ascii="Calibri" w:hAnsi="Calibri"/>
+                <w:b/>
+                <w:color w:val="800000"/>
+                <w:sz w:val="22"/>
+                <w:szCs w:val="22"/>
+              </w:rPr>
+              <w:t>num</w:t>
+            </w:r>
+            <w:proofErr w:type="spellEnd"/>
+            <w:r>
+              <w:rPr>
+                <w:rFonts w:ascii="Calibri" w:hAnsi="Calibri"/>
+                <w:b/>
+                <w:color w:val="800000"/>
+                <w:sz w:val="22"/>
+                <w:szCs w:val="22"/>
+              </w:rPr>
+              <w:t xml:space="preserve">; counter; </w:t>
             </w:r>
             <w:proofErr w:type="spellStart"/>
             <w:r>
@@ -5388,7 +5382,7 @@
           <w:left w:w="10" w:type="dxa"/>
           <w:right w:w="10" w:type="dxa"/>
         </w:tblCellMar>
-        <w:tblLook w:val="0000"/>
+        <w:tblLook w:val="0000" w:firstRow="0" w:lastRow="0" w:firstColumn="0" w:lastColumn="0" w:noHBand="0" w:noVBand="0"/>
       </w:tblPr>
       <w:tblGrid>
         <w:gridCol w:w="4620"/>
@@ -5562,7 +5556,6 @@
                 <w:szCs w:val="22"/>
               </w:rPr>
             </w:pPr>
-            <w:proofErr w:type="gramStart"/>
             <w:r>
               <w:rPr>
                 <w:rFonts w:ascii="Calibri" w:hAnsi="Calibri"/>
@@ -5570,17 +5563,7 @@
                 <w:sz w:val="22"/>
                 <w:szCs w:val="22"/>
               </w:rPr>
-              <w:t>lower</w:t>
-            </w:r>
-            <w:proofErr w:type="gramEnd"/>
-            <w:r>
-              <w:rPr>
-                <w:rFonts w:ascii="Calibri" w:hAnsi="Calibri"/>
-                <w:color w:val="800000"/>
-                <w:sz w:val="22"/>
-                <w:szCs w:val="22"/>
-              </w:rPr>
-              <w:t xml:space="preserve"> = (num1 &gt; num2) ? num2 : num1;</w:t>
+              <w:t>lower = (num1 &gt; num2) ? num2 : num1;</w:t>
             </w:r>
           </w:p>
           <w:p>
@@ -5857,7 +5840,6 @@
                 <w:szCs w:val="22"/>
               </w:rPr>
             </w:pPr>
-            <w:proofErr w:type="gramStart"/>
             <w:r>
               <w:rPr>
                 <w:rFonts w:ascii="Calibri" w:eastAsia="Consolas" w:hAnsi="Calibri" w:cs="Consolas"/>
@@ -5865,17 +5847,7 @@
                 <w:sz w:val="22"/>
                 <w:szCs w:val="22"/>
               </w:rPr>
-              <w:t>lower</w:t>
-            </w:r>
-            <w:proofErr w:type="gramEnd"/>
-            <w:r>
-              <w:rPr>
-                <w:rFonts w:ascii="Calibri" w:eastAsia="Consolas" w:hAnsi="Calibri" w:cs="Consolas"/>
-                <w:color w:val="800000"/>
-                <w:sz w:val="22"/>
-                <w:szCs w:val="22"/>
-              </w:rPr>
-              <w:t xml:space="preserve"> = (num1 &gt; num2) ? num2 : num1;</w:t>
+              <w:t>lower = (num1 &gt; num2) ? num2 : num1;</w:t>
             </w:r>
           </w:p>
           <w:p>
@@ -6167,7 +6139,27 @@
                 <w:sz w:val="22"/>
                 <w:szCs w:val="22"/>
               </w:rPr>
-              <w:t xml:space="preserve">: num, </w:t>
+              <w:t xml:space="preserve">: </w:t>
+            </w:r>
+            <w:proofErr w:type="spellStart"/>
+            <w:r>
+              <w:rPr>
+                <w:rFonts w:ascii="Calibri" w:hAnsi="Calibri"/>
+                <w:color w:val="800000"/>
+                <w:sz w:val="22"/>
+                <w:szCs w:val="22"/>
+              </w:rPr>
+              <w:t>num</w:t>
+            </w:r>
+            <w:proofErr w:type="spellEnd"/>
+            <w:r>
+              <w:rPr>
+                <w:rFonts w:ascii="Calibri" w:hAnsi="Calibri"/>
+                <w:color w:val="800000"/>
+                <w:sz w:val="22"/>
+                <w:szCs w:val="22"/>
+              </w:rPr>
+              <w:t xml:space="preserve">, </w:t>
             </w:r>
             <w:proofErr w:type="spellStart"/>
             <w:r>
@@ -6309,7 +6301,27 @@
                 <w:sz w:val="22"/>
                 <w:szCs w:val="22"/>
               </w:rPr>
-              <w:t xml:space="preserve"> &lt; num/2; </w:t>
+              <w:t xml:space="preserve"> &lt; </w:t>
+            </w:r>
+            <w:proofErr w:type="spellStart"/>
+            <w:r>
+              <w:rPr>
+                <w:rFonts w:ascii="Calibri" w:hAnsi="Calibri"/>
+                <w:color w:val="800000"/>
+                <w:sz w:val="22"/>
+                <w:szCs w:val="22"/>
+              </w:rPr>
+              <w:t>num</w:t>
+            </w:r>
+            <w:proofErr w:type="spellEnd"/>
+            <w:r>
+              <w:rPr>
+                <w:rFonts w:ascii="Calibri" w:hAnsi="Calibri"/>
+                <w:color w:val="800000"/>
+                <w:sz w:val="22"/>
+                <w:szCs w:val="22"/>
+              </w:rPr>
+              <w:t xml:space="preserve">/2; </w:t>
             </w:r>
             <w:proofErr w:type="spellStart"/>
             <w:r>
@@ -7066,7 +7078,7 @@
       <w:tblPr>
         <w:tblStyle w:val="TableGrid"/>
         <w:tblW w:w="0" w:type="auto"/>
-        <w:tblLook w:val="04A0"/>
+        <w:tblLook w:val="04A0" w:firstRow="1" w:lastRow="0" w:firstColumn="1" w:lastColumn="0" w:noHBand="0" w:noVBand="1"/>
       </w:tblPr>
       <w:tblGrid>
         <w:gridCol w:w="3394"/>
@@ -7188,12 +7200,10 @@
               <w:pStyle w:val="Standard"/>
             </w:pPr>
             <w:proofErr w:type="spellStart"/>
-            <w:proofErr w:type="gramStart"/>
             <w:r>
               <w:t>ie</w:t>
             </w:r>
             <w:proofErr w:type="spellEnd"/>
-            <w:proofErr w:type="gramEnd"/>
             <w:r>
               <w:t xml:space="preserve">. Void </w:t>
             </w:r>
@@ -7304,12 +7314,10 @@
               </w:rPr>
             </w:pPr>
             <w:proofErr w:type="spellStart"/>
-            <w:proofErr w:type="gramStart"/>
             <w:r>
               <w:t>ie</w:t>
             </w:r>
             <w:proofErr w:type="spellEnd"/>
-            <w:proofErr w:type="gramEnd"/>
             <w:r>
               <w:t xml:space="preserve">. </w:t>
             </w:r>
@@ -7371,12 +7379,10 @@
               </w:rPr>
             </w:pPr>
             <w:proofErr w:type="spellStart"/>
-            <w:proofErr w:type="gramStart"/>
             <w:r>
               <w:t>ie</w:t>
             </w:r>
             <w:proofErr w:type="spellEnd"/>
-            <w:proofErr w:type="gramEnd"/>
             <w:r>
               <w:t xml:space="preserve">. </w:t>
             </w:r>
@@ -7406,13 +7412,8 @@
             <w:pPr>
               <w:pStyle w:val="Standard"/>
             </w:pPr>
-            <w:proofErr w:type="gramStart"/>
-            <w:r>
-              <w:t>gives</w:t>
-            </w:r>
-            <w:proofErr w:type="gramEnd"/>
-            <w:r>
-              <w:t xml:space="preserve"> a warning, </w:t>
+            <w:r>
+              <w:t xml:space="preserve">gives a warning, </w:t>
             </w:r>
             <w:proofErr w:type="spellStart"/>
             <w:r>
@@ -7628,12 +7629,10 @@
               <w:pStyle w:val="Standard"/>
             </w:pPr>
             <w:proofErr w:type="spellStart"/>
-            <w:proofErr w:type="gramStart"/>
             <w:r>
               <w:t>ie</w:t>
             </w:r>
             <w:proofErr w:type="spellEnd"/>
-            <w:proofErr w:type="gramEnd"/>
             <w:r>
               <w:t xml:space="preserve">. </w:t>
             </w:r>
@@ -7712,7 +7711,7 @@
         <w:tblW w:w="0" w:type="auto"/>
         <w:tblInd w:w="21" w:type="dxa"/>
         <w:tblLayout w:type="fixed"/>
-        <w:tblLook w:val="04A0"/>
+        <w:tblLook w:val="04A0" w:firstRow="1" w:lastRow="0" w:firstColumn="1" w:lastColumn="0" w:noHBand="0" w:noVBand="1"/>
       </w:tblPr>
       <w:tblGrid>
         <w:gridCol w:w="5127"/>
@@ -8855,7 +8854,7 @@
         <w:tblW w:w="0" w:type="auto"/>
         <w:tblInd w:w="21" w:type="dxa"/>
         <w:tblLayout w:type="fixed"/>
-        <w:tblLook w:val="04A0"/>
+        <w:tblLook w:val="04A0" w:firstRow="1" w:lastRow="0" w:firstColumn="1" w:lastColumn="0" w:noHBand="0" w:noVBand="1"/>
       </w:tblPr>
       <w:tblGrid>
         <w:gridCol w:w="5127"/>
@@ -9091,7 +9090,7 @@
                 <w:rFonts w:asciiTheme="minorHAnsi" w:hAnsiTheme="minorHAnsi"/>
                 <w:lang w:val="en-US"/>
               </w:rPr>
-              <w:t>while(</w:t>
+              <w:t>while( )</w:t>
             </w:r>
             <w:proofErr w:type="gramEnd"/>
             <w:r>
@@ -9099,7 +9098,7 @@
                 <w:rFonts w:asciiTheme="minorHAnsi" w:hAnsiTheme="minorHAnsi"/>
                 <w:lang w:val="en-US"/>
               </w:rPr>
-              <w:t xml:space="preserve"> ).</w:t>
+              <w:t>.</w:t>
             </w:r>
           </w:p>
         </w:tc>
@@ -9413,7 +9412,21 @@
                 <w:rFonts w:asciiTheme="minorHAnsi" w:hAnsiTheme="minorHAnsi"/>
               </w:rPr>
               <w:tab/>
-              <w:t>and a into array</w:t>
+              <w:t xml:space="preserve">and </w:t>
+            </w:r>
+            <w:proofErr w:type="spellStart"/>
+            <w:r>
+              <w:rPr>
+                <w:rFonts w:asciiTheme="minorHAnsi" w:hAnsiTheme="minorHAnsi"/>
+              </w:rPr>
+              <w:t>a</w:t>
+            </w:r>
+            <w:proofErr w:type="spellEnd"/>
+            <w:r>
+              <w:rPr>
+                <w:rFonts w:asciiTheme="minorHAnsi" w:hAnsiTheme="minorHAnsi"/>
+              </w:rPr>
+              <w:t xml:space="preserve"> into array</w:t>
             </w:r>
           </w:p>
           <w:p>
@@ -9507,7 +9520,6 @@
               <w:t xml:space="preserve">Remember to put </w:t>
             </w:r>
             <w:proofErr w:type="spellStart"/>
-            <w:proofErr w:type="gramStart"/>
             <w:r>
               <w:rPr>
                 <w:rFonts w:asciiTheme="minorHAnsi" w:hAnsiTheme="minorHAnsi"/>
@@ -9519,14 +9531,7 @@
               <w:rPr>
                 <w:rFonts w:asciiTheme="minorHAnsi" w:hAnsiTheme="minorHAnsi"/>
               </w:rPr>
-              <w:t>(</w:t>
-            </w:r>
-            <w:proofErr w:type="gramEnd"/>
-            <w:r>
-              <w:rPr>
-                <w:rFonts w:asciiTheme="minorHAnsi" w:hAnsiTheme="minorHAnsi"/>
-              </w:rPr>
-              <w:t xml:space="preserve">time(NULL)) function OUTSIDE THE LOOP. </w:t>
+              <w:t xml:space="preserve">(time(NULL)) function OUTSIDE THE LOOP. </w:t>
             </w:r>
           </w:p>
           <w:p>
@@ -9988,7 +9993,21 @@
               <w:rPr>
                 <w:rFonts w:asciiTheme="minorHAnsi" w:hAnsiTheme="minorHAnsi"/>
               </w:rPr>
-              <w:t>; j++){</w:t>
+              <w:t xml:space="preserve">; </w:t>
+            </w:r>
+            <w:proofErr w:type="spellStart"/>
+            <w:r>
+              <w:rPr>
+                <w:rFonts w:asciiTheme="minorHAnsi" w:hAnsiTheme="minorHAnsi"/>
+              </w:rPr>
+              <w:t>j++</w:t>
+            </w:r>
+            <w:proofErr w:type="spellEnd"/>
+            <w:r>
+              <w:rPr>
+                <w:rFonts w:asciiTheme="minorHAnsi" w:hAnsiTheme="minorHAnsi"/>
+              </w:rPr>
+              <w:t>){</w:t>
             </w:r>
           </w:p>
           <w:p>
@@ -10196,7 +10215,7 @@
         <w:tblW w:w="0" w:type="auto"/>
         <w:tblInd w:w="21" w:type="dxa"/>
         <w:tblLayout w:type="fixed"/>
-        <w:tblLook w:val="04A0"/>
+        <w:tblLook w:val="04A0" w:firstRow="1" w:lastRow="0" w:firstColumn="1" w:lastColumn="0" w:noHBand="0" w:noVBand="1"/>
       </w:tblPr>
       <w:tblGrid>
         <w:gridCol w:w="5127"/>
@@ -10430,7 +10449,21 @@
               <w:rPr>
                 <w:rFonts w:asciiTheme="minorHAnsi" w:hAnsiTheme="minorHAnsi"/>
               </w:rPr>
-              <w:t>("%d %d %d\n", a, b, c);</w:t>
+              <w:t>("%d %</w:t>
+            </w:r>
+            <w:proofErr w:type="spellStart"/>
+            <w:r>
+              <w:rPr>
+                <w:rFonts w:asciiTheme="minorHAnsi" w:hAnsiTheme="minorHAnsi"/>
+              </w:rPr>
+              <w:t>d</w:t>
+            </w:r>
+            <w:proofErr w:type="spellEnd"/>
+            <w:r>
+              <w:rPr>
+                <w:rFonts w:asciiTheme="minorHAnsi" w:hAnsiTheme="minorHAnsi"/>
+              </w:rPr>
+              <w:t xml:space="preserve"> %d\n", a, b, c);</w:t>
             </w:r>
           </w:p>
           <w:p>
@@ -11004,7 +11037,6 @@
               </w:rPr>
             </w:pPr>
             <w:proofErr w:type="spellStart"/>
-            <w:proofErr w:type="gramStart"/>
             <w:r>
               <w:rPr>
                 <w:rFonts w:asciiTheme="minorHAnsi" w:hAnsiTheme="minorHAnsi"/>
@@ -11012,7 +11044,6 @@
               <w:t>a_p</w:t>
             </w:r>
             <w:proofErr w:type="spellEnd"/>
-            <w:proofErr w:type="gramEnd"/>
             <w:r>
               <w:rPr>
                 <w:rFonts w:asciiTheme="minorHAnsi" w:hAnsiTheme="minorHAnsi"/>
@@ -11741,7 +11772,7 @@
         <w:tblW w:w="0" w:type="auto"/>
         <w:tblInd w:w="21" w:type="dxa"/>
         <w:tblLayout w:type="fixed"/>
-        <w:tblLook w:val="04A0"/>
+        <w:tblLook w:val="04A0" w:firstRow="1" w:lastRow="0" w:firstColumn="1" w:lastColumn="0" w:noHBand="0" w:noVBand="1"/>
       </w:tblPr>
       <w:tblGrid>
         <w:gridCol w:w="10162"/>
@@ -11926,7 +11957,7 @@
       <w:tblPr>
         <w:tblStyle w:val="TableGrid"/>
         <w:tblW w:w="10188" w:type="dxa"/>
-        <w:tblLook w:val="04A0"/>
+        <w:tblLook w:val="04A0" w:firstRow="1" w:lastRow="0" w:firstColumn="1" w:lastColumn="0" w:noHBand="0" w:noVBand="1"/>
       </w:tblPr>
       <w:tblGrid>
         <w:gridCol w:w="1572"/>
@@ -12145,7 +12176,23 @@
             </w:r>
             <w:proofErr w:type="spellEnd"/>
             <w:r>
-              <w:t xml:space="preserve"> (“%d or %f” etc), Z is address  to scan to (&amp;num1 / &amp;value etc)</w:t>
+              <w:t xml:space="preserve"> (“%d or %f” </w:t>
+            </w:r>
+            <w:proofErr w:type="spellStart"/>
+            <w:r>
+              <w:t>etc</w:t>
+            </w:r>
+            <w:proofErr w:type="spellEnd"/>
+            <w:r>
+              <w:t xml:space="preserve">), Z is address  to scan to (&amp;num1 / &amp;value </w:t>
+            </w:r>
+            <w:proofErr w:type="spellStart"/>
+            <w:r>
+              <w:t>etc</w:t>
+            </w:r>
+            <w:proofErr w:type="spellEnd"/>
+            <w:r>
+              <w:t>)</w:t>
             </w:r>
           </w:p>
           <w:p/>
@@ -12241,7 +12288,7 @@
             </w:r>
             <w:proofErr w:type="spellEnd"/>
             <w:r>
-              <w:t xml:space="preserve">(“blah blah </w:t>
+              <w:t xml:space="preserve">(“blah </w:t>
             </w:r>
             <w:proofErr w:type="spellStart"/>
             <w:r>
@@ -12249,6 +12296,14 @@
             </w:r>
             <w:proofErr w:type="spellEnd"/>
             <w:r>
+              <w:t xml:space="preserve"> </w:t>
+            </w:r>
+            <w:proofErr w:type="spellStart"/>
+            <w:r>
+              <w:t>blah</w:t>
+            </w:r>
+            <w:proofErr w:type="spellEnd"/>
+            <w:r>
               <w:t xml:space="preserve"> %d\n”), Z is variable to print same as </w:t>
             </w:r>
             <w:proofErr w:type="spellStart"/>
@@ -12257,7 +12312,15 @@
             </w:r>
             <w:proofErr w:type="spellEnd"/>
             <w:r>
-              <w:t xml:space="preserve"> (num1, value etc)</w:t>
+              <w:t xml:space="preserve"> (num1, value </w:t>
+            </w:r>
+            <w:proofErr w:type="spellStart"/>
+            <w:r>
+              <w:t>etc</w:t>
+            </w:r>
+            <w:proofErr w:type="spellEnd"/>
+            <w:r>
+              <w:t>)</w:t>
             </w:r>
           </w:p>
           <w:p/>
@@ -12504,7 +12567,6 @@
         <w:t xml:space="preserve">: </w:t>
       </w:r>
       <w:proofErr w:type="spellStart"/>
-      <w:proofErr w:type="gramStart"/>
       <w:r>
         <w:t>fscanf</w:t>
       </w:r>
@@ -12513,13 +12575,20 @@
         <w:t>(</w:t>
       </w:r>
       <w:proofErr w:type="spellStart"/>
-      <w:proofErr w:type="gramEnd"/>
       <w:r>
         <w:t>stdin</w:t>
       </w:r>
       <w:proofErr w:type="spellEnd"/>
       <w:r>
-        <w:t xml:space="preserve">, “%d”, &amp;num) is same as </w:t>
+        <w:t>, “%d”, &amp;</w:t>
+      </w:r>
+      <w:proofErr w:type="spellStart"/>
+      <w:r>
+        <w:t>num</w:t>
+      </w:r>
+      <w:proofErr w:type="spellEnd"/>
+      <w:r>
+        <w:t xml:space="preserve">) is same as </w:t>
       </w:r>
       <w:proofErr w:type="spellStart"/>
       <w:r>
@@ -12527,10 +12596,17 @@
       </w:r>
       <w:proofErr w:type="spellEnd"/>
       <w:r>
-        <w:t xml:space="preserve">(“%d”, &amp;num). </w:t>
+        <w:t>(“%d”, &amp;</w:t>
       </w:r>
       <w:proofErr w:type="spellStart"/>
-      <w:proofErr w:type="gramStart"/>
+      <w:r>
+        <w:t>num</w:t>
+      </w:r>
+      <w:proofErr w:type="spellEnd"/>
+      <w:r>
+        <w:t xml:space="preserve">). </w:t>
+      </w:r>
+      <w:proofErr w:type="spellStart"/>
       <w:r>
         <w:t>fprintf</w:t>
       </w:r>
@@ -12539,13 +12615,28 @@
         <w:t>(</w:t>
       </w:r>
       <w:proofErr w:type="spellStart"/>
-      <w:proofErr w:type="gramEnd"/>
       <w:r>
         <w:t>stdout</w:t>
       </w:r>
       <w:proofErr w:type="spellEnd"/>
       <w:r>
-        <w:t xml:space="preserve">, “num = %d”, num) is same as </w:t>
+        <w:t>, “</w:t>
+      </w:r>
+      <w:proofErr w:type="spellStart"/>
+      <w:r>
+        <w:t>num</w:t>
+      </w:r>
+      <w:proofErr w:type="spellEnd"/>
+      <w:r>
+        <w:t xml:space="preserve"> = %d”, </w:t>
+      </w:r>
+      <w:proofErr w:type="spellStart"/>
+      <w:r>
+        <w:t>num</w:t>
+      </w:r>
+      <w:proofErr w:type="spellEnd"/>
+      <w:r>
+        <w:t xml:space="preserve">) is same as </w:t>
       </w:r>
       <w:proofErr w:type="spellStart"/>
       <w:r>
@@ -12553,7 +12644,23 @@
       </w:r>
       <w:proofErr w:type="spellEnd"/>
       <w:r>
-        <w:t>(“num = %d”, num).</w:t>
+        <w:t>(“</w:t>
+      </w:r>
+      <w:proofErr w:type="spellStart"/>
+      <w:r>
+        <w:t>num</w:t>
+      </w:r>
+      <w:proofErr w:type="spellEnd"/>
+      <w:r>
+        <w:t xml:space="preserve"> = %d”, </w:t>
+      </w:r>
+      <w:proofErr w:type="spellStart"/>
+      <w:r>
+        <w:t>num</w:t>
+      </w:r>
+      <w:proofErr w:type="spellEnd"/>
+      <w:r>
+        <w:t>).</w:t>
       </w:r>
     </w:p>
     <w:p>
@@ -12565,7 +12672,7 @@
       <w:tblPr>
         <w:tblStyle w:val="TableGrid"/>
         <w:tblW w:w="10458" w:type="dxa"/>
-        <w:tblLook w:val="04A0"/>
+        <w:tblLook w:val="04A0" w:firstRow="1" w:lastRow="0" w:firstColumn="1" w:lastColumn="0" w:noHBand="0" w:noVBand="1"/>
       </w:tblPr>
       <w:tblGrid>
         <w:gridCol w:w="5688"/>
@@ -12839,53 +12946,29 @@
                 <w:bCs/>
                 <w:lang w:val="en-US"/>
               </w:rPr>
-              <w:t>("</w:t>
-            </w:r>
-            <w:proofErr w:type="spellStart"/>
-            <w:r>
-              <w:rPr>
-                <w:bCs/>
-                <w:lang w:val="en-US"/>
-              </w:rPr>
-              <w:t>prices.in</w:t>
-            </w:r>
-            <w:proofErr w:type="spellEnd"/>
-            <w:r>
-              <w:rPr>
-                <w:bCs/>
-                <w:lang w:val="en-US"/>
-              </w:rPr>
-              <w:t xml:space="preserve">", "r"); </w:t>
-            </w:r>
-          </w:p>
-          <w:p>
-            <w:pPr>
-              <w:rPr>
-                <w:lang w:val="en-US"/>
-              </w:rPr>
-            </w:pPr>
-          </w:p>
-          <w:p>
-            <w:pPr>
-              <w:rPr>
-                <w:lang w:val="en-US"/>
-              </w:rPr>
-            </w:pPr>
-            <w:r>
-              <w:rPr>
-                <w:lang w:val="en-US"/>
-              </w:rPr>
-              <w:tab/>
-              <w:t xml:space="preserve">… </w:t>
-            </w:r>
-            <w:proofErr w:type="gramStart"/>
-            <w:r>
-              <w:rPr>
-                <w:lang w:val="en-US"/>
-              </w:rPr>
-              <w:t>whatever</w:t>
-            </w:r>
-            <w:proofErr w:type="gramEnd"/>
+              <w:t xml:space="preserve">("prices.in", "r"); </w:t>
+            </w:r>
+          </w:p>
+          <w:p>
+            <w:pPr>
+              <w:rPr>
+                <w:lang w:val="en-US"/>
+              </w:rPr>
+            </w:pPr>
+          </w:p>
+          <w:p>
+            <w:pPr>
+              <w:rPr>
+                <w:lang w:val="en-US"/>
+              </w:rPr>
+            </w:pPr>
+            <w:r>
+              <w:rPr>
+                <w:lang w:val="en-US"/>
+              </w:rPr>
+              <w:tab/>
+              <w:t>… whatever</w:t>
+            </w:r>
             <w:r>
               <w:rPr>
                 <w:lang w:val="en-US"/>
@@ -13302,23 +13385,7 @@
                 <w:lang w:val="en-US"/>
               </w:rPr>
               <w:tab/>
-              <w:t xml:space="preserve">… </w:t>
-            </w:r>
-            <w:proofErr w:type="gramStart"/>
-            <w:r>
-              <w:rPr>
-                <w:bCs/>
-                <w:lang w:val="en-US"/>
-              </w:rPr>
-              <w:t>whatever</w:t>
-            </w:r>
-            <w:proofErr w:type="gramEnd"/>
-            <w:r>
-              <w:rPr>
-                <w:bCs/>
-                <w:lang w:val="en-US"/>
-              </w:rPr>
-              <w:t xml:space="preserve"> you want </w:t>
+              <w:t xml:space="preserve">… whatever you want </w:t>
             </w:r>
             <w:proofErr w:type="spellStart"/>
             <w:r>
@@ -13723,21 +13790,7 @@
               <w:rPr>
                 <w:bCs/>
               </w:rPr>
-              <w:t>("</w:t>
-            </w:r>
-            <w:proofErr w:type="spellStart"/>
-            <w:r>
-              <w:rPr>
-                <w:bCs/>
-              </w:rPr>
-              <w:t>prices.in</w:t>
-            </w:r>
-            <w:proofErr w:type="spellEnd"/>
-            <w:r>
-              <w:rPr>
-                <w:bCs/>
-              </w:rPr>
-              <w:t>", "r")) == NULL) {</w:t>
+              <w:t>("prices.in", "r")) == NULL) {</w:t>
             </w:r>
           </w:p>
           <w:p>
@@ -13771,21 +13824,7 @@
               <w:rPr>
                 <w:bCs/>
               </w:rPr>
-              <w:t>("Cannot open file \"</w:t>
-            </w:r>
-            <w:proofErr w:type="spellStart"/>
-            <w:r>
-              <w:rPr>
-                <w:bCs/>
-              </w:rPr>
-              <w:t>prices.in</w:t>
-            </w:r>
-            <w:proofErr w:type="spellEnd"/>
-            <w:r>
-              <w:rPr>
-                <w:bCs/>
-              </w:rPr>
-              <w:t>\"\n");</w:t>
+              <w:t>("Cannot open file \"prices.in\"\n");</w:t>
             </w:r>
           </w:p>
           <w:p>
@@ -13874,21 +13913,12 @@
                 <w:i/>
               </w:rPr>
             </w:pPr>
-            <w:proofErr w:type="gramStart"/>
             <w:r>
               <w:rPr>
                 <w:bCs/>
                 <w:i/>
               </w:rPr>
-              <w:t>exit(</w:t>
-            </w:r>
-            <w:proofErr w:type="gramEnd"/>
-            <w:r>
-              <w:rPr>
-                <w:bCs/>
-                <w:i/>
-              </w:rPr>
-              <w:t xml:space="preserve">) is similar to return(), </w:t>
+              <w:t xml:space="preserve">exit() is similar to return(), </w:t>
             </w:r>
             <w:r>
               <w:rPr>
@@ -14024,7 +14054,7 @@
       <w:tblPr>
         <w:tblStyle w:val="TableGrid"/>
         <w:tblW w:w="0" w:type="auto"/>
-        <w:tblLook w:val="04A0"/>
+        <w:tblLook w:val="04A0" w:firstRow="1" w:lastRow="0" w:firstColumn="1" w:lastColumn="0" w:noHBand="0" w:noVBand="1"/>
       </w:tblPr>
       <w:tblGrid>
         <w:gridCol w:w="2808"/>
@@ -14238,7 +14268,7 @@
       <w:tblPr>
         <w:tblStyle w:val="TableGrid"/>
         <w:tblW w:w="0" w:type="auto"/>
-        <w:tblLook w:val="04A0"/>
+        <w:tblLook w:val="04A0" w:firstRow="1" w:lastRow="0" w:firstColumn="1" w:lastColumn="0" w:noHBand="0" w:noVBand="1"/>
       </w:tblPr>
       <w:tblGrid>
         <w:gridCol w:w="1728"/>
@@ -14481,61 +14511,39 @@
                 <w:i/>
               </w:rPr>
             </w:pPr>
-            <w:proofErr w:type="gramStart"/>
             <w:r>
               <w:rPr>
                 <w:i/>
               </w:rPr>
-              <w:t>for</w:t>
-            </w:r>
-            <w:proofErr w:type="gramEnd"/>
+              <w:t xml:space="preserve">for </w:t>
+            </w:r>
+            <w:proofErr w:type="spellStart"/>
             <w:r>
               <w:rPr>
                 <w:i/>
               </w:rPr>
-              <w:t xml:space="preserve"> </w:t>
-            </w:r>
-            <w:proofErr w:type="spellStart"/>
+              <w:t>tolower</w:t>
+            </w:r>
+            <w:proofErr w:type="spellEnd"/>
             <w:r>
               <w:rPr>
                 <w:i/>
               </w:rPr>
-              <w:t>tolower</w:t>
-            </w:r>
-            <w:proofErr w:type="spellEnd"/>
+              <w:t xml:space="preserve">, </w:t>
+            </w:r>
+            <w:proofErr w:type="spellStart"/>
             <w:r>
               <w:rPr>
                 <w:i/>
               </w:rPr>
-              <w:t xml:space="preserve">, </w:t>
-            </w:r>
-            <w:proofErr w:type="spellStart"/>
+              <w:t>toupper</w:t>
+            </w:r>
+            <w:proofErr w:type="spellEnd"/>
             <w:r>
               <w:rPr>
                 <w:i/>
               </w:rPr>
-              <w:t>toupper</w:t>
-            </w:r>
-            <w:proofErr w:type="spellEnd"/>
-            <w:r>
-              <w:rPr>
-                <w:i/>
-              </w:rPr>
-              <w:t xml:space="preserve">, x is not changed, they convert x to lower/upper for comparison in that instance only. </w:t>
-            </w:r>
-            <w:proofErr w:type="gramStart"/>
-            <w:r>
-              <w:rPr>
-                <w:i/>
-              </w:rPr>
-              <w:t>x</w:t>
-            </w:r>
-            <w:proofErr w:type="gramEnd"/>
-            <w:r>
-              <w:rPr>
-                <w:i/>
-              </w:rPr>
-              <w:t xml:space="preserve"> will remain as it is.</w:t>
+              <w:t>, x is not changed, they convert x to lower/upper for comparison in that instance only. x will remain as it is.</w:t>
             </w:r>
           </w:p>
         </w:tc>
@@ -14743,17 +14751,12 @@
           </w:p>
           <w:p>
             <w:proofErr w:type="spellStart"/>
-            <w:proofErr w:type="gramStart"/>
             <w:r>
               <w:t>strcmp</w:t>
             </w:r>
             <w:proofErr w:type="spellEnd"/>
             <w:r>
-              <w:t>(</w:t>
-            </w:r>
-            <w:proofErr w:type="gramEnd"/>
-            <w:r>
-              <w:t>str1, str2)</w:t>
+              <w:t>(str1, str2)</w:t>
             </w:r>
             <w:r>
               <w:tab/>
@@ -14830,17 +14833,12 @@
           </w:p>
           <w:p>
             <w:proofErr w:type="spellStart"/>
-            <w:proofErr w:type="gramStart"/>
             <w:r>
               <w:t>strchr</w:t>
             </w:r>
             <w:proofErr w:type="spellEnd"/>
             <w:r>
-              <w:t>(</w:t>
-            </w:r>
-            <w:proofErr w:type="gramEnd"/>
-            <w:r>
-              <w:t>str1, char)</w:t>
+              <w:t>(str1, char)</w:t>
             </w:r>
             <w:r>
               <w:tab/>
@@ -15007,35 +15005,7 @@
         <w:rPr>
           <w:i/>
         </w:rPr>
-        <w:t xml:space="preserve">Note: Chars are declared in </w:t>
-      </w:r>
-      <w:proofErr w:type="gramStart"/>
-      <w:r>
-        <w:rPr>
-          <w:i/>
-        </w:rPr>
-        <w:t>‘ ’</w:t>
-      </w:r>
-      <w:proofErr w:type="gramEnd"/>
-      <w:r>
-        <w:rPr>
-          <w:i/>
-        </w:rPr>
-        <w:t xml:space="preserve">, Strings are declared in “ ”. Char can be treated like an </w:t>
-      </w:r>
-      <w:proofErr w:type="gramStart"/>
-      <w:r>
-        <w:rPr>
-          <w:i/>
-        </w:rPr>
-        <w:t>integer(</w:t>
-      </w:r>
-      <w:proofErr w:type="gramEnd"/>
-      <w:r>
-        <w:rPr>
-          <w:i/>
-        </w:rPr>
-        <w:t>print %d, +, -). In these cases, ASCII value of char is used / changed</w:t>
+        <w:t>Note: Chars are declared in ‘ ’, Strings are declared in “ ”. Char can be treated like an integer(print %d, +, -). In these cases, ASCII value of char is used / changed</w:t>
       </w:r>
     </w:p>
     <w:p>
@@ -15049,7 +15019,7 @@
       <w:tblPr>
         <w:tblStyle w:val="TableGrid"/>
         <w:tblW w:w="0" w:type="auto"/>
-        <w:tblLook w:val="04A0"/>
+        <w:tblLook w:val="04A0" w:firstRow="1" w:lastRow="0" w:firstColumn="1" w:lastColumn="0" w:noHBand="0" w:noVBand="1"/>
       </w:tblPr>
       <w:tblGrid>
         <w:gridCol w:w="5091"/>
@@ -15146,17 +15116,12 @@
           </w:p>
           <w:p>
             <w:proofErr w:type="spellStart"/>
-            <w:proofErr w:type="gramStart"/>
             <w:r>
               <w:t>Scanf</w:t>
             </w:r>
             <w:proofErr w:type="spellEnd"/>
             <w:r>
-              <w:t xml:space="preserve"> :</w:t>
-            </w:r>
-            <w:proofErr w:type="gramEnd"/>
-            <w:r>
-              <w:t xml:space="preserve"> scans until whitespace encountered.</w:t>
+              <w:t xml:space="preserve"> : scans until whitespace encountered.</w:t>
             </w:r>
           </w:p>
         </w:tc>
@@ -15376,19 +15341,11 @@
                 <w:i/>
               </w:rPr>
             </w:pPr>
-            <w:proofErr w:type="gramStart"/>
             <w:r>
               <w:rPr>
                 <w:i/>
               </w:rPr>
-              <w:t>don’t</w:t>
-            </w:r>
-            <w:proofErr w:type="gramEnd"/>
-            <w:r>
-              <w:rPr>
-                <w:i/>
-              </w:rPr>
-              <w:t xml:space="preserve"> use</w:t>
+              <w:t>don’t use</w:t>
             </w:r>
             <w:r>
               <w:rPr>
@@ -15568,7 +15525,7 @@
       <w:tblPr>
         <w:tblStyle w:val="TableGrid"/>
         <w:tblW w:w="0" w:type="auto"/>
-        <w:tblLook w:val="04A0"/>
+        <w:tblLook w:val="04A0" w:firstRow="1" w:lastRow="0" w:firstColumn="1" w:lastColumn="0" w:noHBand="0" w:noVBand="1"/>
       </w:tblPr>
       <w:tblGrid>
         <w:gridCol w:w="5091"/>
@@ -15752,13 +15709,20 @@
                 <w:lang w:val="en-US"/>
               </w:rPr>
             </w:pPr>
+            <w:r>
+              <w:rPr>
+                <w:i/>
+                <w:lang w:val="en-US"/>
+              </w:rPr>
+              <w:t xml:space="preserve">using </w:t>
+            </w:r>
             <w:proofErr w:type="gramStart"/>
             <w:r>
               <w:rPr>
                 <w:i/>
                 <w:lang w:val="en-US"/>
               </w:rPr>
-              <w:t>using</w:t>
+              <w:t>“ ”adds</w:t>
             </w:r>
             <w:proofErr w:type="gramEnd"/>
             <w:r>
@@ -15766,7 +15730,7 @@
                 <w:i/>
                 <w:lang w:val="en-US"/>
               </w:rPr>
-              <w:t xml:space="preserve"> “ ”adds \0 at the end automatically.</w:t>
+              <w:t xml:space="preserve"> \0 at the end automatically.</w:t>
             </w:r>
           </w:p>
           <w:p>
@@ -16048,8 +16012,6 @@
               </w:rPr>
               <w:t>-1</w:t>
             </w:r>
-            <w:bookmarkStart w:id="0" w:name="_GoBack"/>
-            <w:bookmarkEnd w:id="0"/>
             <w:r>
               <w:rPr>
                 <w:lang w:val="en-US"/>
@@ -16617,29 +16579,19 @@
     <w:p/>
     <w:p>
       <w:r>
-        <w:t xml:space="preserve">Good luck with </w:t>
-      </w:r>
-      <w:proofErr w:type="gramStart"/>
-      <w:r>
-        <w:t>recursion,</w:t>
-      </w:r>
-      <w:proofErr w:type="gramEnd"/>
-      <w:r>
-        <w:t xml:space="preserve"> can’t help there. Too many kinds of code, depends on your own thinking </w:t>
+        <w:t xml:space="preserve">Good luck with recursion, can’t help there. Too many kinds of code, depends on your own thinking </w:t>
       </w:r>
       <w:proofErr w:type="spellStart"/>
-      <w:proofErr w:type="gramStart"/>
       <w:r>
         <w:t>liao</w:t>
       </w:r>
       <w:proofErr w:type="spellEnd"/>
-      <w:proofErr w:type="gramEnd"/>
     </w:p>
     <w:tbl>
       <w:tblPr>
         <w:tblStyle w:val="TableGrid"/>
         <w:tblW w:w="0" w:type="auto"/>
-        <w:tblLook w:val="04A0"/>
+        <w:tblLook w:val="04A0" w:firstRow="1" w:lastRow="0" w:firstColumn="1" w:lastColumn="0" w:noHBand="0" w:noVBand="1"/>
       </w:tblPr>
       <w:tblGrid>
         <w:gridCol w:w="4068"/>
@@ -16755,7 +16707,25 @@
                 <w:kern w:val="0"/>
                 <w:lang w:val="en-US" w:bidi="ar-SA"/>
               </w:rPr>
-              <w:t> num){</w:t>
+              <w:t> </w:t>
+            </w:r>
+            <w:proofErr w:type="spellStart"/>
+            <w:r>
+              <w:rPr>
+                <w:rFonts w:eastAsia="Times New Roman" w:cs="Times New Roman"/>
+                <w:kern w:val="0"/>
+                <w:lang w:val="en-US" w:bidi="ar-SA"/>
+              </w:rPr>
+              <w:t>num</w:t>
+            </w:r>
+            <w:proofErr w:type="spellEnd"/>
+            <w:r>
+              <w:rPr>
+                <w:rFonts w:eastAsia="Times New Roman" w:cs="Times New Roman"/>
+                <w:kern w:val="0"/>
+                <w:lang w:val="en-US" w:bidi="ar-SA"/>
+              </w:rPr>
+              <w:t>){</w:t>
             </w:r>
           </w:p>
           <w:p>
@@ -17085,8 +17055,18 @@
                 <w:kern w:val="0"/>
                 <w:lang w:val="en-US" w:bidi="ar-SA"/>
               </w:rPr>
-              <w:t>(num</w:t>
-            </w:r>
+              <w:t>(</w:t>
+            </w:r>
+            <w:proofErr w:type="spellStart"/>
+            <w:r>
+              <w:rPr>
+                <w:rFonts w:eastAsia="Times New Roman" w:cs="Times New Roman"/>
+                <w:kern w:val="0"/>
+                <w:lang w:val="en-US" w:bidi="ar-SA"/>
+              </w:rPr>
+              <w:t>num</w:t>
+            </w:r>
+            <w:proofErr w:type="spellEnd"/>
             <w:r>
               <w:rPr>
                 <w:rFonts w:eastAsia="Times New Roman" w:cs="Times New Roman"/>
@@ -17403,7 +17383,7 @@
       <w:tblPr>
         <w:tblStyle w:val="TableGrid"/>
         <w:tblW w:w="0" w:type="auto"/>
-        <w:tblLook w:val="04A0"/>
+        <w:tblLook w:val="04A0" w:firstRow="1" w:lastRow="0" w:firstColumn="1" w:lastColumn="0" w:noHBand="0" w:noVBand="1"/>
       </w:tblPr>
       <w:tblGrid>
         <w:gridCol w:w="4068"/>
@@ -18200,7 +18180,6 @@
               </w:rPr>
             </w:pPr>
             <w:proofErr w:type="spellStart"/>
-            <w:proofErr w:type="gramStart"/>
             <w:r>
               <w:rPr>
                 <w:rFonts w:eastAsia="Times New Roman" w:cs="Times New Roman"/>
@@ -18211,7 +18190,6 @@
               <w:t>ie</w:t>
             </w:r>
             <w:proofErr w:type="spellEnd"/>
-            <w:proofErr w:type="gramEnd"/>
             <w:r>
               <w:rPr>
                 <w:rFonts w:eastAsia="Times New Roman" w:cs="Times New Roman"/>
@@ -18786,7 +18764,7 @@
       <w:tblPr>
         <w:tblStyle w:val="TableGrid"/>
         <w:tblW w:w="0" w:type="auto"/>
-        <w:tblLook w:val="04A0"/>
+        <w:tblLook w:val="04A0" w:firstRow="1" w:lastRow="0" w:firstColumn="1" w:lastColumn="0" w:noHBand="0" w:noVBand="1"/>
       </w:tblPr>
       <w:tblGrid>
         <w:gridCol w:w="4608"/>
@@ -18878,21 +18856,7 @@
                 <w:bCs/>
                 <w:lang w:val="en-US"/>
               </w:rPr>
-              <w:t xml:space="preserve"> otherwise r</w:t>
-            </w:r>
-            <w:r>
-              <w:rPr>
-                <w:bCs/>
-                <w:lang w:val="en-US"/>
-              </w:rPr>
-              <w:t>e</w:t>
-            </w:r>
-            <w:r>
-              <w:rPr>
-                <w:bCs/>
-                <w:lang w:val="en-US"/>
-              </w:rPr>
-              <w:t>turn -1</w:t>
+              <w:t xml:space="preserve"> otherwise return -1</w:t>
             </w:r>
           </w:p>
           <w:p>
@@ -19571,29 +19535,7 @@
                 <w:szCs w:val="24"/>
                 <w:lang w:eastAsia="zh-CN" w:bidi="hi-IN"/>
               </w:rPr>
-              <w:t>// Return index if found; otherwise r</w:t>
-            </w:r>
-            <w:r>
-              <w:rPr>
-                <w:rFonts w:ascii="Times New Roman" w:eastAsia="SimSun" w:hAnsi="Times New Roman" w:cs="Mangal"/>
-                <w:bCs/>
-                <w:kern w:val="3"/>
-                <w:sz w:val="24"/>
-                <w:szCs w:val="24"/>
-                <w:lang w:eastAsia="zh-CN" w:bidi="hi-IN"/>
-              </w:rPr>
-              <w:t>e</w:t>
-            </w:r>
-            <w:r>
-              <w:rPr>
-                <w:rFonts w:ascii="Times New Roman" w:eastAsia="SimSun" w:hAnsi="Times New Roman" w:cs="Mangal"/>
-                <w:bCs/>
-                <w:kern w:val="3"/>
-                <w:sz w:val="24"/>
-                <w:szCs w:val="24"/>
-                <w:lang w:eastAsia="zh-CN" w:bidi="hi-IN"/>
-              </w:rPr>
-              <w:t>turn -1</w:t>
+              <w:t>// Return index if found; otherwise return -1</w:t>
             </w:r>
           </w:p>
           <w:p>
@@ -20801,21 +20743,7 @@
                 <w:bCs/>
                 <w:lang w:val="en-US"/>
               </w:rPr>
-              <w:t>// find the index of minimum el</w:t>
-            </w:r>
-            <w:r>
-              <w:rPr>
-                <w:bCs/>
-                <w:lang w:val="en-US"/>
-              </w:rPr>
-              <w:t>e</w:t>
-            </w:r>
-            <w:r>
-              <w:rPr>
-                <w:bCs/>
-                <w:lang w:val="en-US"/>
-              </w:rPr>
-              <w:t xml:space="preserve">ment </w:t>
+              <w:t xml:space="preserve">// find the index of minimum element </w:t>
             </w:r>
           </w:p>
           <w:p>
@@ -21323,21 +21251,7 @@
                 <w:bCs/>
                 <w:lang w:val="en-US"/>
               </w:rPr>
-              <w:t>// swap minimum element with e</w:t>
-            </w:r>
-            <w:r>
-              <w:rPr>
-                <w:bCs/>
-                <w:lang w:val="en-US"/>
-              </w:rPr>
-              <w:t>l</w:t>
-            </w:r>
-            <w:r>
-              <w:rPr>
-                <w:bCs/>
-                <w:lang w:val="en-US"/>
-              </w:rPr>
-              <w:t>ement at start index</w:t>
+              <w:t>// swap minimum element with element at start index</w:t>
             </w:r>
           </w:p>
           <w:p>
@@ -21969,8 +21883,9 @@
                 <w:szCs w:val="24"/>
                 <w:lang w:eastAsia="zh-CN" w:bidi="hi-IN"/>
               </w:rPr>
-              <w:t>// limit is where the inner loop var</w:t>
-            </w:r>
+              <w:t xml:space="preserve">// limit is where the inner loop variable </w:t>
+            </w:r>
+            <w:proofErr w:type="spellStart"/>
             <w:r>
               <w:rPr>
                 <w:rFonts w:ascii="Times New Roman" w:eastAsia="SimSun" w:hAnsi="Times New Roman" w:cs="Mangal"/>
@@ -21982,6 +21897,7 @@
               </w:rPr>
               <w:t>i</w:t>
             </w:r>
+            <w:proofErr w:type="spellEnd"/>
             <w:r>
               <w:rPr>
                 <w:rFonts w:ascii="Times New Roman" w:eastAsia="SimSun" w:hAnsi="Times New Roman" w:cs="Mangal"/>
@@ -21991,10 +21907,12 @@
                 <w:szCs w:val="24"/>
                 <w:lang w:eastAsia="zh-CN" w:bidi="hi-IN"/>
               </w:rPr>
-              <w:t xml:space="preserve">able </w:t>
-            </w:r>
-            <w:proofErr w:type="spellStart"/>
-            <w:r>
+              <w:t xml:space="preserve"> should end </w:t>
+            </w:r>
+          </w:p>
+          <w:p>
+            <w:pPr>
+              <w:pStyle w:val="HTMLPreformatted"/>
               <w:rPr>
                 <w:rFonts w:ascii="Times New Roman" w:eastAsia="SimSun" w:hAnsi="Times New Roman" w:cs="Mangal"/>
                 <w:bCs/>
@@ -22003,9 +21921,7 @@
                 <w:szCs w:val="24"/>
                 <w:lang w:eastAsia="zh-CN" w:bidi="hi-IN"/>
               </w:rPr>
-              <w:t>i</w:t>
-            </w:r>
-            <w:proofErr w:type="spellEnd"/>
+            </w:pPr>
             <w:r>
               <w:rPr>
                 <w:rFonts w:ascii="Times New Roman" w:eastAsia="SimSun" w:hAnsi="Times New Roman" w:cs="Mangal"/>
@@ -22015,7 +21931,7 @@
                 <w:szCs w:val="24"/>
                 <w:lang w:eastAsia="zh-CN" w:bidi="hi-IN"/>
               </w:rPr>
-              <w:t xml:space="preserve"> should end </w:t>
+              <w:t>//each iteration brings the largest value to the ‘top’</w:t>
             </w:r>
           </w:p>
           <w:p>
@@ -22039,12 +21955,9 @@
                 <w:szCs w:val="24"/>
                 <w:lang w:eastAsia="zh-CN" w:bidi="hi-IN"/>
               </w:rPr>
-              <w:t>//each iteration brings the largest value to the ‘top’</w:t>
-            </w:r>
-          </w:p>
-          <w:p>
-            <w:pPr>
-              <w:pStyle w:val="HTMLPreformatted"/>
+              <w:t xml:space="preserve">      </w:t>
+            </w:r>
+            <w:r>
               <w:rPr>
                 <w:rFonts w:ascii="Times New Roman" w:eastAsia="SimSun" w:hAnsi="Times New Roman" w:cs="Mangal"/>
                 <w:bCs/>
@@ -22053,50 +21966,7 @@
                 <w:szCs w:val="24"/>
                 <w:lang w:eastAsia="zh-CN" w:bidi="hi-IN"/>
               </w:rPr>
-            </w:pPr>
-            <w:r>
-              <w:rPr>
-                <w:rFonts w:ascii="Times New Roman" w:eastAsia="SimSun" w:hAnsi="Times New Roman" w:cs="Mangal"/>
-                <w:bCs/>
-                <w:kern w:val="3"/>
-                <w:sz w:val="24"/>
-                <w:szCs w:val="24"/>
-                <w:lang w:eastAsia="zh-CN" w:bidi="hi-IN"/>
-              </w:rPr>
-              <w:t xml:space="preserve">      </w:t>
-            </w:r>
-            <w:r>
-              <w:rPr>
-                <w:rFonts w:ascii="Times New Roman" w:eastAsia="SimSun" w:hAnsi="Times New Roman" w:cs="Mangal"/>
-                <w:bCs/>
-                <w:kern w:val="3"/>
-                <w:sz w:val="24"/>
-                <w:szCs w:val="24"/>
-                <w:lang w:eastAsia="zh-CN" w:bidi="hi-IN"/>
-              </w:rPr>
-              <w:t>for (limit = size-2; limit &gt;= 0; li</w:t>
-            </w:r>
-            <w:r>
-              <w:rPr>
-                <w:rFonts w:ascii="Times New Roman" w:eastAsia="SimSun" w:hAnsi="Times New Roman" w:cs="Mangal"/>
-                <w:bCs/>
-                <w:kern w:val="3"/>
-                <w:sz w:val="24"/>
-                <w:szCs w:val="24"/>
-                <w:lang w:eastAsia="zh-CN" w:bidi="hi-IN"/>
-              </w:rPr>
-              <w:t>m</w:t>
-            </w:r>
-            <w:r>
-              <w:rPr>
-                <w:rFonts w:ascii="Times New Roman" w:eastAsia="SimSun" w:hAnsi="Times New Roman" w:cs="Mangal"/>
-                <w:bCs/>
-                <w:kern w:val="3"/>
-                <w:sz w:val="24"/>
-                <w:szCs w:val="24"/>
-                <w:lang w:eastAsia="zh-CN" w:bidi="hi-IN"/>
-              </w:rPr>
-              <w:t>it--) {</w:t>
+              <w:t>for (limit = size-2; limit &gt;= 0; limit--) {</w:t>
             </w:r>
           </w:p>
           <w:p>
@@ -23210,7 +23080,6 @@
               </w:rPr>
             </w:pPr>
             <w:proofErr w:type="spellStart"/>
-            <w:proofErr w:type="gramStart"/>
             <w:r>
               <w:rPr>
                 <w:rFonts w:ascii="Times New Roman" w:eastAsia="SimSun" w:hAnsi="Times New Roman" w:cs="Mangal"/>
@@ -23224,7 +23093,6 @@
               <w:t>swapEncountered</w:t>
             </w:r>
             <w:proofErr w:type="spellEnd"/>
-            <w:proofErr w:type="gramEnd"/>
             <w:r>
               <w:rPr>
                 <w:rFonts w:ascii="Times New Roman" w:eastAsia="SimSun" w:hAnsi="Times New Roman" w:cs="Mangal"/>
@@ -23659,7 +23527,7 @@
       <w:tblPr>
         <w:tblStyle w:val="TableGrid"/>
         <w:tblW w:w="10458" w:type="dxa"/>
-        <w:tblLook w:val="04A0"/>
+        <w:tblLook w:val="04A0" w:firstRow="1" w:lastRow="0" w:firstColumn="1" w:lastColumn="0" w:noHBand="0" w:noVBand="1"/>
       </w:tblPr>
       <w:tblGrid>
         <w:gridCol w:w="4968"/>
@@ -24158,23 +24026,7 @@
                 <w:lang w:val="en-US"/>
               </w:rPr>
               <w:tab/>
-              <w:t xml:space="preserve">char </w:t>
-            </w:r>
-            <w:proofErr w:type="spellStart"/>
-            <w:r>
-              <w:rPr>
-                <w:bCs/>
-                <w:lang w:val="en-US"/>
-              </w:rPr>
-              <w:t>matric</w:t>
-            </w:r>
-            <w:proofErr w:type="spellEnd"/>
-            <w:r>
-              <w:rPr>
-                <w:bCs/>
-                <w:lang w:val="en-US"/>
-              </w:rPr>
-              <w:t>[10];</w:t>
+              <w:t>char matric[10];</w:t>
             </w:r>
           </w:p>
           <w:p>
@@ -24427,7 +24279,7 @@
                 <w:i/>
                 <w:lang w:val="en-US"/>
               </w:rPr>
-              <w:t xml:space="preserve">(.) </w:t>
+              <w:t xml:space="preserve">(.) dot operator is </w:t>
             </w:r>
             <w:proofErr w:type="gramStart"/>
             <w:r>
@@ -24436,7 +24288,7 @@
                 <w:i/>
                 <w:lang w:val="en-US"/>
               </w:rPr>
-              <w:t>dot</w:t>
+              <w:t>use</w:t>
             </w:r>
             <w:proofErr w:type="gramEnd"/>
             <w:r>
@@ -24445,7 +24297,7 @@
                 <w:i/>
                 <w:lang w:val="en-US"/>
               </w:rPr>
-              <w:t xml:space="preserve"> operator is use to access structure. So for </w:t>
+              <w:t xml:space="preserve"> to access structure. So for </w:t>
             </w:r>
             <w:proofErr w:type="spellStart"/>
             <w:r>
@@ -24534,13 +24386,8 @@
             <w:gridSpan w:val="2"/>
           </w:tcPr>
           <w:p>
-            <w:proofErr w:type="gramStart"/>
-            <w:r>
-              <w:t>void</w:t>
-            </w:r>
-            <w:proofErr w:type="gramEnd"/>
-            <w:r>
-              <w:t xml:space="preserve"> </w:t>
+            <w:r>
+              <w:t xml:space="preserve">void </w:t>
             </w:r>
             <w:proofErr w:type="spellStart"/>
             <w:r>
@@ -25272,30 +25119,20 @@
                 <w:b/>
               </w:rPr>
             </w:pPr>
-            <w:proofErr w:type="gramStart"/>
             <w:r>
               <w:rPr>
                 <w:i/>
               </w:rPr>
-              <w:t>mainly</w:t>
-            </w:r>
-            <w:proofErr w:type="gramEnd"/>
+              <w:t xml:space="preserve">mainly to aid in sorting 2 arrays, since with a structure, only need to sort the array of structures. </w:t>
+            </w:r>
+            <w:proofErr w:type="spellStart"/>
             <w:r>
               <w:rPr>
                 <w:i/>
               </w:rPr>
-              <w:t xml:space="preserve"> to aid in sorting 2 arrays, since with a structure, only need to sort the array of structures. </w:t>
-            </w:r>
-            <w:proofErr w:type="spellStart"/>
-            <w:proofErr w:type="gramStart"/>
-            <w:r>
-              <w:rPr>
-                <w:i/>
-              </w:rPr>
               <w:t>ie</w:t>
             </w:r>
             <w:proofErr w:type="spellEnd"/>
-            <w:proofErr w:type="gramEnd"/>
             <w:r>
               <w:rPr>
                 <w:i/>
@@ -25329,7 +25166,7 @@
       <w:tblPr>
         <w:tblStyle w:val="TableGrid"/>
         <w:tblW w:w="10458" w:type="dxa"/>
-        <w:tblLook w:val="04A0"/>
+        <w:tblLook w:val="04A0" w:firstRow="1" w:lastRow="0" w:firstColumn="1" w:lastColumn="0" w:noHBand="0" w:noVBand="1"/>
       </w:tblPr>
       <w:tblGrid>
         <w:gridCol w:w="10458"/>
@@ -25883,7 +25720,7 @@
 </file>
 
 <file path=word/endnotes.xml><?xml version="1.0" encoding="utf-8"?>
-<w:endnotes xmlns:ve="http://schemas.openxmlformats.org/markup-compatibility/2006" xmlns:o="urn:schemas-microsoft-com:office:office" xmlns:r="http://schemas.openxmlformats.org/officeDocument/2006/relationships" xmlns:m="http://schemas.openxmlformats.org/officeDocument/2006/math" xmlns:v="urn:schemas-microsoft-com:vml" xmlns:wp="http://schemas.openxmlformats.org/drawingml/2006/wordprocessingDrawing" xmlns:w10="urn:schemas-microsoft-com:office:word" xmlns:w="http://schemas.openxmlformats.org/wordprocessingml/2006/main" xmlns:wne="http://schemas.microsoft.com/office/word/2006/wordml">
+<w:endnotes xmlns:wpc="http://schemas.microsoft.com/office/word/2010/wordprocessingCanvas" xmlns:mo="http://schemas.microsoft.com/office/mac/office/2008/main" xmlns:mc="http://schemas.openxmlformats.org/markup-compatibility/2006" xmlns:mv="urn:schemas-microsoft-com:mac:vml" xmlns:o="urn:schemas-microsoft-com:office:office" xmlns:r="http://schemas.openxmlformats.org/officeDocument/2006/relationships" xmlns:m="http://schemas.openxmlformats.org/officeDocument/2006/math" xmlns:v="urn:schemas-microsoft-com:vml" xmlns:wp14="http://schemas.microsoft.com/office/word/2010/wordprocessingDrawing" xmlns:wp="http://schemas.openxmlformats.org/drawingml/2006/wordprocessingDrawing" xmlns:w10="urn:schemas-microsoft-com:office:word" xmlns:w="http://schemas.openxmlformats.org/wordprocessingml/2006/main" xmlns:w14="http://schemas.microsoft.com/office/word/2010/wordml" xmlns:w15="http://schemas.microsoft.com/office/word/2012/wordml" xmlns:wpg="http://schemas.microsoft.com/office/word/2010/wordprocessingGroup" xmlns:wpi="http://schemas.microsoft.com/office/word/2010/wordprocessingInk" xmlns:wne="http://schemas.microsoft.com/office/word/2006/wordml" xmlns:wps="http://schemas.microsoft.com/office/word/2010/wordprocessingShape" mc:Ignorable="w14 w15 wp14">
   <w:endnote w:type="separator" w:id="-1">
     <w:p>
       <w:r>
@@ -25902,7 +25739,7 @@
 </file>
 
 <file path=word/footnotes.xml><?xml version="1.0" encoding="utf-8"?>
-<w:footnotes xmlns:ve="http://schemas.openxmlformats.org/markup-compatibility/2006" xmlns:o="urn:schemas-microsoft-com:office:office" xmlns:r="http://schemas.openxmlformats.org/officeDocument/2006/relationships" xmlns:m="http://schemas.openxmlformats.org/officeDocument/2006/math" xmlns:v="urn:schemas-microsoft-com:vml" xmlns:wp="http://schemas.openxmlformats.org/drawingml/2006/wordprocessingDrawing" xmlns:w10="urn:schemas-microsoft-com:office:word" xmlns:w="http://schemas.openxmlformats.org/wordprocessingml/2006/main" xmlns:wne="http://schemas.microsoft.com/office/word/2006/wordml">
+<w:footnotes xmlns:wpc="http://schemas.microsoft.com/office/word/2010/wordprocessingCanvas" xmlns:mo="http://schemas.microsoft.com/office/mac/office/2008/main" xmlns:mc="http://schemas.openxmlformats.org/markup-compatibility/2006" xmlns:mv="urn:schemas-microsoft-com:mac:vml" xmlns:o="urn:schemas-microsoft-com:office:office" xmlns:r="http://schemas.openxmlformats.org/officeDocument/2006/relationships" xmlns:m="http://schemas.openxmlformats.org/officeDocument/2006/math" xmlns:v="urn:schemas-microsoft-com:vml" xmlns:wp14="http://schemas.microsoft.com/office/word/2010/wordprocessingDrawing" xmlns:wp="http://schemas.openxmlformats.org/drawingml/2006/wordprocessingDrawing" xmlns:w10="urn:schemas-microsoft-com:office:word" xmlns:w="http://schemas.openxmlformats.org/wordprocessingml/2006/main" xmlns:w14="http://schemas.microsoft.com/office/word/2010/wordml" xmlns:w15="http://schemas.microsoft.com/office/word/2012/wordml" xmlns:wpg="http://schemas.microsoft.com/office/word/2010/wordprocessingGroup" xmlns:wpi="http://schemas.microsoft.com/office/word/2010/wordprocessingInk" xmlns:wne="http://schemas.microsoft.com/office/word/2006/wordml" xmlns:wps="http://schemas.microsoft.com/office/word/2010/wordprocessingShape" mc:Ignorable="w14 w15 wp14">
   <w:footnote w:type="separator" w:id="-1">
     <w:p>
       <w:r>
@@ -25924,7 +25761,7 @@
 </file>
 
 <file path=word/numbering.xml><?xml version="1.0" encoding="utf-8"?>
-<w:numbering xmlns:ve="http://schemas.openxmlformats.org/markup-compatibility/2006" xmlns:o="urn:schemas-microsoft-com:office:office" xmlns:r="http://schemas.openxmlformats.org/officeDocument/2006/relationships" xmlns:m="http://schemas.openxmlformats.org/officeDocument/2006/math" xmlns:v="urn:schemas-microsoft-com:vml" xmlns:wp="http://schemas.openxmlformats.org/drawingml/2006/wordprocessingDrawing" xmlns:w10="urn:schemas-microsoft-com:office:word" xmlns:w="http://schemas.openxmlformats.org/wordprocessingml/2006/main" xmlns:wne="http://schemas.microsoft.com/office/word/2006/wordml">
+<w:numbering xmlns:wpc="http://schemas.microsoft.com/office/word/2010/wordprocessingCanvas" xmlns:mo="http://schemas.microsoft.com/office/mac/office/2008/main" xmlns:mc="http://schemas.openxmlformats.org/markup-compatibility/2006" xmlns:mv="urn:schemas-microsoft-com:mac:vml" xmlns:o="urn:schemas-microsoft-com:office:office" xmlns:r="http://schemas.openxmlformats.org/officeDocument/2006/relationships" xmlns:m="http://schemas.openxmlformats.org/officeDocument/2006/math" xmlns:v="urn:schemas-microsoft-com:vml" xmlns:wp14="http://schemas.microsoft.com/office/word/2010/wordprocessingDrawing" xmlns:wp="http://schemas.openxmlformats.org/drawingml/2006/wordprocessingDrawing" xmlns:w10="urn:schemas-microsoft-com:office:word" xmlns:w="http://schemas.openxmlformats.org/wordprocessingml/2006/main" xmlns:w14="http://schemas.microsoft.com/office/word/2010/wordml" xmlns:w15="http://schemas.microsoft.com/office/word/2012/wordml" xmlns:wpg="http://schemas.microsoft.com/office/word/2010/wordprocessingGroup" xmlns:wpi="http://schemas.microsoft.com/office/word/2010/wordprocessingInk" xmlns:wne="http://schemas.microsoft.com/office/word/2006/wordml" xmlns:wps="http://schemas.microsoft.com/office/word/2010/wordprocessingShape" mc:Ignorable="w14 w15 wp14">
   <w:abstractNum w:abstractNumId="0">
     <w:nsid w:val="4CA1121D"/>
     <w:multiLevelType w:val="hybridMultilevel"/>
@@ -26045,7 +25882,7 @@
 </file>
 
 <file path=word/styles.xml><?xml version="1.0" encoding="utf-8"?>
-<w:styles xmlns:r="http://schemas.openxmlformats.org/officeDocument/2006/relationships" xmlns:w="http://schemas.openxmlformats.org/wordprocessingml/2006/main">
+<w:styles xmlns:mc="http://schemas.openxmlformats.org/markup-compatibility/2006" xmlns:r="http://schemas.openxmlformats.org/officeDocument/2006/relationships" xmlns:w="http://schemas.openxmlformats.org/wordprocessingml/2006/main" xmlns:w14="http://schemas.microsoft.com/office/word/2010/wordml" xmlns:w15="http://schemas.microsoft.com/office/word/2012/wordml" mc:Ignorable="w14 w15">
   <w:docDefaults>
     <w:rPrDefault>
       <w:rPr>
@@ -26065,144 +25902,389 @@
       </w:pPr>
     </w:pPrDefault>
   </w:docDefaults>
-  <w:latentStyles w:defLockedState="0" w:defUIPriority="99" w:defSemiHidden="1" w:defUnhideWhenUsed="1" w:defQFormat="0" w:count="267">
-    <w:lsdException w:name="Normal" w:semiHidden="0" w:uiPriority="0" w:unhideWhenUsed="0" w:qFormat="1"/>
-    <w:lsdException w:name="heading 1" w:semiHidden="0" w:uiPriority="9" w:unhideWhenUsed="0" w:qFormat="1"/>
-    <w:lsdException w:name="heading 2" w:uiPriority="9" w:qFormat="1"/>
-    <w:lsdException w:name="heading 3" w:uiPriority="9" w:qFormat="1"/>
-    <w:lsdException w:name="heading 4" w:uiPriority="9" w:qFormat="1"/>
-    <w:lsdException w:name="heading 5" w:uiPriority="9" w:qFormat="1"/>
-    <w:lsdException w:name="heading 6" w:uiPriority="9" w:qFormat="1"/>
-    <w:lsdException w:name="heading 7" w:uiPriority="9" w:qFormat="1"/>
-    <w:lsdException w:name="heading 8" w:uiPriority="9" w:qFormat="1"/>
-    <w:lsdException w:name="heading 9" w:uiPriority="9" w:qFormat="1"/>
-    <w:lsdException w:name="toc 1" w:uiPriority="39"/>
-    <w:lsdException w:name="toc 2" w:uiPriority="39"/>
-    <w:lsdException w:name="toc 3" w:uiPriority="39"/>
-    <w:lsdException w:name="toc 4" w:uiPriority="39"/>
-    <w:lsdException w:name="toc 5" w:uiPriority="39"/>
-    <w:lsdException w:name="toc 6" w:uiPriority="39"/>
-    <w:lsdException w:name="toc 7" w:uiPriority="39"/>
-    <w:lsdException w:name="toc 8" w:uiPriority="39"/>
-    <w:lsdException w:name="toc 9" w:uiPriority="39"/>
-    <w:lsdException w:name="caption" w:uiPriority="35" w:qFormat="1"/>
-    <w:lsdException w:name="Title" w:semiHidden="0" w:uiPriority="10" w:unhideWhenUsed="0" w:qFormat="1"/>
-    <w:lsdException w:name="Default Paragraph Font" w:uiPriority="1"/>
-    <w:lsdException w:name="Subtitle" w:semiHidden="0" w:uiPriority="11" w:unhideWhenUsed="0" w:qFormat="1"/>
-    <w:lsdException w:name="Strong" w:semiHidden="0" w:uiPriority="22" w:unhideWhenUsed="0" w:qFormat="1"/>
-    <w:lsdException w:name="Emphasis" w:semiHidden="0" w:uiPriority="20" w:unhideWhenUsed="0" w:qFormat="1"/>
-    <w:lsdException w:name="Table Grid" w:semiHidden="0" w:uiPriority="59" w:unhideWhenUsed="0"/>
-    <w:lsdException w:name="Placeholder Text" w:unhideWhenUsed="0"/>
-    <w:lsdException w:name="No Spacing" w:semiHidden="0" w:uiPriority="1" w:unhideWhenUsed="0" w:qFormat="1"/>
-    <w:lsdException w:name="Light Shading" w:semiHidden="0" w:uiPriority="60" w:unhideWhenUsed="0"/>
-    <w:lsdException w:name="Light List" w:semiHidden="0" w:uiPriority="61" w:unhideWhenUsed="0"/>
-    <w:lsdException w:name="Light Grid" w:semiHidden="0" w:uiPriority="62" w:unhideWhenUsed="0"/>
-    <w:lsdException w:name="Medium Shading 1" w:semiHidden="0" w:uiPriority="63" w:unhideWhenUsed="0"/>
-    <w:lsdException w:name="Medium Shading 2" w:semiHidden="0" w:uiPriority="64" w:unhideWhenUsed="0"/>
-    <w:lsdException w:name="Medium List 1" w:semiHidden="0" w:uiPriority="65" w:unhideWhenUsed="0"/>
-    <w:lsdException w:name="Medium List 2" w:semiHidden="0" w:uiPriority="66" w:unhideWhenUsed="0"/>
-    <w:lsdException w:name="Medium Grid 1" w:semiHidden="0" w:uiPriority="67" w:unhideWhenUsed="0"/>
-    <w:lsdException w:name="Medium Grid 2" w:semiHidden="0" w:uiPriority="68" w:unhideWhenUsed="0"/>
-    <w:lsdException w:name="Medium Grid 3" w:semiHidden="0" w:uiPriority="69" w:unhideWhenUsed="0"/>
-    <w:lsdException w:name="Dark List" w:semiHidden="0" w:uiPriority="70" w:unhideWhenUsed="0"/>
-    <w:lsdException w:name="Colorful Shading" w:semiHidden="0" w:uiPriority="71" w:unhideWhenUsed="0"/>
-    <w:lsdException w:name="Colorful List" w:semiHidden="0" w:uiPriority="72" w:unhideWhenUsed="0"/>
-    <w:lsdException w:name="Colorful Grid" w:semiHidden="0" w:uiPriority="73" w:unhideWhenUsed="0"/>
-    <w:lsdException w:name="Light Shading Accent 1" w:semiHidden="0" w:uiPriority="60" w:unhideWhenUsed="0"/>
-    <w:lsdException w:name="Light List Accent 1" w:semiHidden="0" w:uiPriority="61" w:unhideWhenUsed="0"/>
-    <w:lsdException w:name="Light Grid Accent 1" w:semiHidden="0" w:uiPriority="62" w:unhideWhenUsed="0"/>
-    <w:lsdException w:name="Medium Shading 1 Accent 1" w:semiHidden="0" w:uiPriority="63" w:unhideWhenUsed="0"/>
-    <w:lsdException w:name="Medium Shading 2 Accent 1" w:semiHidden="0" w:uiPriority="64" w:unhideWhenUsed="0"/>
-    <w:lsdException w:name="Medium List 1 Accent 1" w:semiHidden="0" w:uiPriority="65" w:unhideWhenUsed="0"/>
-    <w:lsdException w:name="Revision" w:unhideWhenUsed="0"/>
-    <w:lsdException w:name="List Paragraph" w:semiHidden="0" w:uiPriority="34" w:unhideWhenUsed="0" w:qFormat="1"/>
-    <w:lsdException w:name="Quote" w:semiHidden="0" w:uiPriority="29" w:unhideWhenUsed="0" w:qFormat="1"/>
-    <w:lsdException w:name="Intense Quote" w:semiHidden="0" w:uiPriority="30" w:unhideWhenUsed="0" w:qFormat="1"/>
-    <w:lsdException w:name="Medium List 2 Accent 1" w:semiHidden="0" w:uiPriority="66" w:unhideWhenUsed="0"/>
-    <w:lsdException w:name="Medium Grid 1 Accent 1" w:semiHidden="0" w:uiPriority="67" w:unhideWhenUsed="0"/>
-    <w:lsdException w:name="Medium Grid 2 Accent 1" w:semiHidden="0" w:uiPriority="68" w:unhideWhenUsed="0"/>
-    <w:lsdException w:name="Medium Grid 3 Accent 1" w:semiHidden="0" w:uiPriority="69" w:unhideWhenUsed="0"/>
-    <w:lsdException w:name="Dark List Accent 1" w:semiHidden="0" w:uiPriority="70" w:unhideWhenUsed="0"/>
-    <w:lsdException w:name="Colorful Shading Accent 1" w:semiHidden="0" w:uiPriority="71" w:unhideWhenUsed="0"/>
-    <w:lsdException w:name="Colorful List Accent 1" w:semiHidden="0" w:uiPriority="72" w:unhideWhenUsed="0"/>
-    <w:lsdException w:name="Colorful Grid Accent 1" w:semiHidden="0" w:uiPriority="73" w:unhideWhenUsed="0"/>
-    <w:lsdException w:name="Light Shading Accent 2" w:semiHidden="0" w:uiPriority="60" w:unhideWhenUsed="0"/>
-    <w:lsdException w:name="Light List Accent 2" w:semiHidden="0" w:uiPriority="61" w:unhideWhenUsed="0"/>
-    <w:lsdException w:name="Light Grid Accent 2" w:semiHidden="0" w:uiPriority="62" w:unhideWhenUsed="0"/>
-    <w:lsdException w:name="Medium Shading 1 Accent 2" w:semiHidden="0" w:uiPriority="63" w:unhideWhenUsed="0"/>
-    <w:lsdException w:name="Medium Shading 2 Accent 2" w:semiHidden="0" w:uiPriority="64" w:unhideWhenUsed="0"/>
-    <w:lsdException w:name="Medium List 1 Accent 2" w:semiHidden="0" w:uiPriority="65" w:unhideWhenUsed="0"/>
-    <w:lsdException w:name="Medium List 2 Accent 2" w:semiHidden="0" w:uiPriority="66" w:unhideWhenUsed="0"/>
-    <w:lsdException w:name="Medium Grid 1 Accent 2" w:semiHidden="0" w:uiPriority="67" w:unhideWhenUsed="0"/>
-    <w:lsdException w:name="Medium Grid 2 Accent 2" w:semiHidden="0" w:uiPriority="68" w:unhideWhenUsed="0"/>
-    <w:lsdException w:name="Medium Grid 3 Accent 2" w:semiHidden="0" w:uiPriority="69" w:unhideWhenUsed="0"/>
-    <w:lsdException w:name="Dark List Accent 2" w:semiHidden="0" w:uiPriority="70" w:unhideWhenUsed="0"/>
-    <w:lsdException w:name="Colorful Shading Accent 2" w:semiHidden="0" w:uiPriority="71" w:unhideWhenUsed="0"/>
-    <w:lsdException w:name="Colorful List Accent 2" w:semiHidden="0" w:uiPriority="72" w:unhideWhenUsed="0"/>
-    <w:lsdException w:name="Colorful Grid Accent 2" w:semiHidden="0" w:uiPriority="73" w:unhideWhenUsed="0"/>
-    <w:lsdException w:name="Light Shading Accent 3" w:semiHidden="0" w:uiPriority="60" w:unhideWhenUsed="0"/>
-    <w:lsdException w:name="Light List Accent 3" w:semiHidden="0" w:uiPriority="61" w:unhideWhenUsed="0"/>
-    <w:lsdException w:name="Light Grid Accent 3" w:semiHidden="0" w:uiPriority="62" w:unhideWhenUsed="0"/>
-    <w:lsdException w:name="Medium Shading 1 Accent 3" w:semiHidden="0" w:uiPriority="63" w:unhideWhenUsed="0"/>
-    <w:lsdException w:name="Medium Shading 2 Accent 3" w:semiHidden="0" w:uiPriority="64" w:unhideWhenUsed="0"/>
-    <w:lsdException w:name="Medium List 1 Accent 3" w:semiHidden="0" w:uiPriority="65" w:unhideWhenUsed="0"/>
-    <w:lsdException w:name="Medium List 2 Accent 3" w:semiHidden="0" w:uiPriority="66" w:unhideWhenUsed="0"/>
-    <w:lsdException w:name="Medium Grid 1 Accent 3" w:semiHidden="0" w:uiPriority="67" w:unhideWhenUsed="0"/>
-    <w:lsdException w:name="Medium Grid 2 Accent 3" w:semiHidden="0" w:uiPriority="68" w:unhideWhenUsed="0"/>
-    <w:lsdException w:name="Medium Grid 3 Accent 3" w:semiHidden="0" w:uiPriority="69" w:unhideWhenUsed="0"/>
-    <w:lsdException w:name="Dark List Accent 3" w:semiHidden="0" w:uiPriority="70" w:unhideWhenUsed="0"/>
-    <w:lsdException w:name="Colorful Shading Accent 3" w:semiHidden="0" w:uiPriority="71" w:unhideWhenUsed="0"/>
-    <w:lsdException w:name="Colorful List Accent 3" w:semiHidden="0" w:uiPriority="72" w:unhideWhenUsed="0"/>
-    <w:lsdException w:name="Colorful Grid Accent 3" w:semiHidden="0" w:uiPriority="73" w:unhideWhenUsed="0"/>
-    <w:lsdException w:name="Light Shading Accent 4" w:semiHidden="0" w:uiPriority="60" w:unhideWhenUsed="0"/>
-    <w:lsdException w:name="Light List Accent 4" w:semiHidden="0" w:uiPriority="61" w:unhideWhenUsed="0"/>
-    <w:lsdException w:name="Light Grid Accent 4" w:semiHidden="0" w:uiPriority="62" w:unhideWhenUsed="0"/>
-    <w:lsdException w:name="Medium Shading 1 Accent 4" w:semiHidden="0" w:uiPriority="63" w:unhideWhenUsed="0"/>
-    <w:lsdException w:name="Medium Shading 2 Accent 4" w:semiHidden="0" w:uiPriority="64" w:unhideWhenUsed="0"/>
-    <w:lsdException w:name="Medium List 1 Accent 4" w:semiHidden="0" w:uiPriority="65" w:unhideWhenUsed="0"/>
-    <w:lsdException w:name="Medium List 2 Accent 4" w:semiHidden="0" w:uiPriority="66" w:unhideWhenUsed="0"/>
-    <w:lsdException w:name="Medium Grid 1 Accent 4" w:semiHidden="0" w:uiPriority="67" w:unhideWhenUsed="0"/>
-    <w:lsdException w:name="Medium Grid 2 Accent 4" w:semiHidden="0" w:uiPriority="68" w:unhideWhenUsed="0"/>
-    <w:lsdException w:name="Medium Grid 3 Accent 4" w:semiHidden="0" w:uiPriority="69" w:unhideWhenUsed="0"/>
-    <w:lsdException w:name="Dark List Accent 4" w:semiHidden="0" w:uiPriority="70" w:unhideWhenUsed="0"/>
-    <w:lsdException w:name="Colorful Shading Accent 4" w:semiHidden="0" w:uiPriority="71" w:unhideWhenUsed="0"/>
-    <w:lsdException w:name="Colorful List Accent 4" w:semiHidden="0" w:uiPriority="72" w:unhideWhenUsed="0"/>
-    <w:lsdException w:name="Colorful Grid Accent 4" w:semiHidden="0" w:uiPriority="73" w:unhideWhenUsed="0"/>
-    <w:lsdException w:name="Light Shading Accent 5" w:semiHidden="0" w:uiPriority="60" w:unhideWhenUsed="0"/>
-    <w:lsdException w:name="Light List Accent 5" w:semiHidden="0" w:uiPriority="61" w:unhideWhenUsed="0"/>
-    <w:lsdException w:name="Light Grid Accent 5" w:semiHidden="0" w:uiPriority="62" w:unhideWhenUsed="0"/>
-    <w:lsdException w:name="Medium Shading 1 Accent 5" w:semiHidden="0" w:uiPriority="63" w:unhideWhenUsed="0"/>
-    <w:lsdException w:name="Medium Shading 2 Accent 5" w:semiHidden="0" w:uiPriority="64" w:unhideWhenUsed="0"/>
-    <w:lsdException w:name="Medium List 1 Accent 5" w:semiHidden="0" w:uiPriority="65" w:unhideWhenUsed="0"/>
-    <w:lsdException w:name="Medium List 2 Accent 5" w:semiHidden="0" w:uiPriority="66" w:unhideWhenUsed="0"/>
-    <w:lsdException w:name="Medium Grid 1 Accent 5" w:semiHidden="0" w:uiPriority="67" w:unhideWhenUsed="0"/>
-    <w:lsdException w:name="Medium Grid 2 Accent 5" w:semiHidden="0" w:uiPriority="68" w:unhideWhenUsed="0"/>
-    <w:lsdException w:name="Medium Grid 3 Accent 5" w:semiHidden="0" w:uiPriority="69" w:unhideWhenUsed="0"/>
-    <w:lsdException w:name="Dark List Accent 5" w:semiHidden="0" w:uiPriority="70" w:unhideWhenUsed="0"/>
-    <w:lsdException w:name="Colorful Shading Accent 5" w:semiHidden="0" w:uiPriority="71" w:unhideWhenUsed="0"/>
-    <w:lsdException w:name="Colorful List Accent 5" w:semiHidden="0" w:uiPriority="72" w:unhideWhenUsed="0"/>
-    <w:lsdException w:name="Colorful Grid Accent 5" w:semiHidden="0" w:uiPriority="73" w:unhideWhenUsed="0"/>
-    <w:lsdException w:name="Light Shading Accent 6" w:semiHidden="0" w:uiPriority="60" w:unhideWhenUsed="0"/>
-    <w:lsdException w:name="Light List Accent 6" w:semiHidden="0" w:uiPriority="61" w:unhideWhenUsed="0"/>
-    <w:lsdException w:name="Light Grid Accent 6" w:semiHidden="0" w:uiPriority="62" w:unhideWhenUsed="0"/>
-    <w:lsdException w:name="Medium Shading 1 Accent 6" w:semiHidden="0" w:uiPriority="63" w:unhideWhenUsed="0"/>
-    <w:lsdException w:name="Medium Shading 2 Accent 6" w:semiHidden="0" w:uiPriority="64" w:unhideWhenUsed="0"/>
-    <w:lsdException w:name="Medium List 1 Accent 6" w:semiHidden="0" w:uiPriority="65" w:unhideWhenUsed="0"/>
-    <w:lsdException w:name="Medium List 2 Accent 6" w:semiHidden="0" w:uiPriority="66" w:unhideWhenUsed="0"/>
-    <w:lsdException w:name="Medium Grid 1 Accent 6" w:semiHidden="0" w:uiPriority="67" w:unhideWhenUsed="0"/>
-    <w:lsdException w:name="Medium Grid 2 Accent 6" w:semiHidden="0" w:uiPriority="68" w:unhideWhenUsed="0"/>
-    <w:lsdException w:name="Medium Grid 3 Accent 6" w:semiHidden="0" w:uiPriority="69" w:unhideWhenUsed="0"/>
-    <w:lsdException w:name="Dark List Accent 6" w:semiHidden="0" w:uiPriority="70" w:unhideWhenUsed="0"/>
-    <w:lsdException w:name="Colorful Shading Accent 6" w:semiHidden="0" w:uiPriority="71" w:unhideWhenUsed="0"/>
-    <w:lsdException w:name="Colorful List Accent 6" w:semiHidden="0" w:uiPriority="72" w:unhideWhenUsed="0"/>
-    <w:lsdException w:name="Colorful Grid Accent 6" w:semiHidden="0" w:uiPriority="73" w:unhideWhenUsed="0"/>
-    <w:lsdException w:name="Subtle Emphasis" w:semiHidden="0" w:uiPriority="19" w:unhideWhenUsed="0" w:qFormat="1"/>
-    <w:lsdException w:name="Intense Emphasis" w:semiHidden="0" w:uiPriority="21" w:unhideWhenUsed="0" w:qFormat="1"/>
-    <w:lsdException w:name="Subtle Reference" w:semiHidden="0" w:uiPriority="31" w:unhideWhenUsed="0" w:qFormat="1"/>
-    <w:lsdException w:name="Intense Reference" w:semiHidden="0" w:uiPriority="32" w:unhideWhenUsed="0" w:qFormat="1"/>
-    <w:lsdException w:name="Book Title" w:semiHidden="0" w:uiPriority="33" w:unhideWhenUsed="0" w:qFormat="1"/>
-    <w:lsdException w:name="Bibliography" w:uiPriority="37"/>
-    <w:lsdException w:name="TOC Heading" w:uiPriority="39" w:qFormat="1"/>
+  <w:latentStyles w:defLockedState="0" w:defUIPriority="99" w:defSemiHidden="0" w:defUnhideWhenUsed="0" w:defQFormat="0" w:count="382">
+    <w:lsdException w:name="Normal" w:uiPriority="0" w:qFormat="1"/>
+    <w:lsdException w:name="heading 1" w:uiPriority="9" w:qFormat="1"/>
+    <w:lsdException w:name="heading 2" w:semiHidden="1" w:uiPriority="9" w:unhideWhenUsed="1" w:qFormat="1"/>
+    <w:lsdException w:name="heading 3" w:semiHidden="1" w:uiPriority="9" w:unhideWhenUsed="1" w:qFormat="1"/>
+    <w:lsdException w:name="heading 4" w:semiHidden="1" w:uiPriority="9" w:unhideWhenUsed="1" w:qFormat="1"/>
+    <w:lsdException w:name="heading 5" w:semiHidden="1" w:uiPriority="9" w:unhideWhenUsed="1" w:qFormat="1"/>
+    <w:lsdException w:name="heading 6" w:semiHidden="1" w:uiPriority="9" w:unhideWhenUsed="1" w:qFormat="1"/>
+    <w:lsdException w:name="heading 7" w:semiHidden="1" w:uiPriority="9" w:unhideWhenUsed="1" w:qFormat="1"/>
+    <w:lsdException w:name="heading 8" w:semiHidden="1" w:uiPriority="9" w:unhideWhenUsed="1" w:qFormat="1"/>
+    <w:lsdException w:name="heading 9" w:semiHidden="1" w:uiPriority="9" w:unhideWhenUsed="1" w:qFormat="1"/>
+    <w:lsdException w:name="index 1" w:semiHidden="1" w:unhideWhenUsed="1"/>
+    <w:lsdException w:name="index 2" w:semiHidden="1" w:unhideWhenUsed="1"/>
+    <w:lsdException w:name="index 3" w:semiHidden="1" w:unhideWhenUsed="1"/>
+    <w:lsdException w:name="index 4" w:semiHidden="1" w:unhideWhenUsed="1"/>
+    <w:lsdException w:name="index 5" w:semiHidden="1" w:unhideWhenUsed="1"/>
+    <w:lsdException w:name="index 6" w:semiHidden="1" w:unhideWhenUsed="1"/>
+    <w:lsdException w:name="index 7" w:semiHidden="1" w:unhideWhenUsed="1"/>
+    <w:lsdException w:name="index 8" w:semiHidden="1" w:unhideWhenUsed="1"/>
+    <w:lsdException w:name="index 9" w:semiHidden="1" w:unhideWhenUsed="1"/>
+    <w:lsdException w:name="toc 1" w:semiHidden="1" w:uiPriority="39" w:unhideWhenUsed="1"/>
+    <w:lsdException w:name="toc 2" w:semiHidden="1" w:uiPriority="39" w:unhideWhenUsed="1"/>
+    <w:lsdException w:name="toc 3" w:semiHidden="1" w:uiPriority="39" w:unhideWhenUsed="1"/>
+    <w:lsdException w:name="toc 4" w:semiHidden="1" w:uiPriority="39" w:unhideWhenUsed="1"/>
+    <w:lsdException w:name="toc 5" w:semiHidden="1" w:uiPriority="39" w:unhideWhenUsed="1"/>
+    <w:lsdException w:name="toc 6" w:semiHidden="1" w:uiPriority="39" w:unhideWhenUsed="1"/>
+    <w:lsdException w:name="toc 7" w:semiHidden="1" w:uiPriority="39" w:unhideWhenUsed="1"/>
+    <w:lsdException w:name="toc 8" w:semiHidden="1" w:uiPriority="39" w:unhideWhenUsed="1"/>
+    <w:lsdException w:name="toc 9" w:semiHidden="1" w:uiPriority="39" w:unhideWhenUsed="1"/>
+    <w:lsdException w:name="Normal Indent" w:semiHidden="1" w:unhideWhenUsed="1"/>
+    <w:lsdException w:name="footnote text" w:semiHidden="1" w:unhideWhenUsed="1"/>
+    <w:lsdException w:name="annotation text" w:semiHidden="1" w:unhideWhenUsed="1"/>
+    <w:lsdException w:name="header" w:semiHidden="1" w:unhideWhenUsed="1"/>
+    <w:lsdException w:name="footer" w:semiHidden="1" w:unhideWhenUsed="1"/>
+    <w:lsdException w:name="index heading" w:semiHidden="1" w:unhideWhenUsed="1"/>
+    <w:lsdException w:name="caption" w:semiHidden="1" w:uiPriority="35" w:unhideWhenUsed="1" w:qFormat="1"/>
+    <w:lsdException w:name="table of figures" w:semiHidden="1" w:unhideWhenUsed="1"/>
+    <w:lsdException w:name="envelope address" w:semiHidden="1" w:unhideWhenUsed="1"/>
+    <w:lsdException w:name="envelope return" w:semiHidden="1" w:unhideWhenUsed="1"/>
+    <w:lsdException w:name="footnote reference" w:semiHidden="1" w:unhideWhenUsed="1"/>
+    <w:lsdException w:name="annotation reference" w:semiHidden="1" w:unhideWhenUsed="1"/>
+    <w:lsdException w:name="line number" w:semiHidden="1" w:unhideWhenUsed="1"/>
+    <w:lsdException w:name="page number" w:semiHidden="1" w:unhideWhenUsed="1"/>
+    <w:lsdException w:name="endnote reference" w:semiHidden="1" w:unhideWhenUsed="1"/>
+    <w:lsdException w:name="endnote text" w:semiHidden="1" w:unhideWhenUsed="1"/>
+    <w:lsdException w:name="table of authorities" w:semiHidden="1" w:unhideWhenUsed="1"/>
+    <w:lsdException w:name="macro" w:semiHidden="1" w:unhideWhenUsed="1"/>
+    <w:lsdException w:name="toa heading" w:semiHidden="1" w:unhideWhenUsed="1"/>
+    <w:lsdException w:name="List" w:semiHidden="1" w:unhideWhenUsed="1"/>
+    <w:lsdException w:name="List Bullet" w:semiHidden="1" w:unhideWhenUsed="1"/>
+    <w:lsdException w:name="List Number" w:semiHidden="1" w:unhideWhenUsed="1"/>
+    <w:lsdException w:name="List 2" w:semiHidden="1" w:unhideWhenUsed="1"/>
+    <w:lsdException w:name="List 3" w:semiHidden="1" w:unhideWhenUsed="1"/>
+    <w:lsdException w:name="List 4" w:semiHidden="1" w:unhideWhenUsed="1"/>
+    <w:lsdException w:name="List 5" w:semiHidden="1" w:unhideWhenUsed="1"/>
+    <w:lsdException w:name="List Bullet 2" w:semiHidden="1" w:unhideWhenUsed="1"/>
+    <w:lsdException w:name="List Bullet 3" w:semiHidden="1" w:unhideWhenUsed="1"/>
+    <w:lsdException w:name="List Bullet 4" w:semiHidden="1" w:unhideWhenUsed="1"/>
+    <w:lsdException w:name="List Bullet 5" w:semiHidden="1" w:unhideWhenUsed="1"/>
+    <w:lsdException w:name="List Number 2" w:semiHidden="1" w:unhideWhenUsed="1"/>
+    <w:lsdException w:name="List Number 3" w:semiHidden="1" w:unhideWhenUsed="1"/>
+    <w:lsdException w:name="List Number 4" w:semiHidden="1" w:unhideWhenUsed="1"/>
+    <w:lsdException w:name="List Number 5" w:semiHidden="1" w:unhideWhenUsed="1"/>
+    <w:lsdException w:name="Title" w:uiPriority="10" w:qFormat="1"/>
+    <w:lsdException w:name="Closing" w:semiHidden="1" w:unhideWhenUsed="1"/>
+    <w:lsdException w:name="Signature" w:semiHidden="1" w:unhideWhenUsed="1"/>
+    <w:lsdException w:name="Default Paragraph Font" w:semiHidden="1" w:uiPriority="1" w:unhideWhenUsed="1"/>
+    <w:lsdException w:name="Body Text" w:semiHidden="1" w:unhideWhenUsed="1"/>
+    <w:lsdException w:name="Body Text Indent" w:semiHidden="1" w:unhideWhenUsed="1"/>
+    <w:lsdException w:name="List Continue" w:semiHidden="1" w:unhideWhenUsed="1"/>
+    <w:lsdException w:name="List Continue 2" w:semiHidden="1" w:unhideWhenUsed="1"/>
+    <w:lsdException w:name="List Continue 3" w:semiHidden="1" w:unhideWhenUsed="1"/>
+    <w:lsdException w:name="List Continue 4" w:semiHidden="1" w:unhideWhenUsed="1"/>
+    <w:lsdException w:name="List Continue 5" w:semiHidden="1" w:unhideWhenUsed="1"/>
+    <w:lsdException w:name="Message Header" w:semiHidden="1" w:unhideWhenUsed="1"/>
+    <w:lsdException w:name="Subtitle" w:uiPriority="11" w:qFormat="1"/>
+    <w:lsdException w:name="Salutation" w:semiHidden="1" w:unhideWhenUsed="1"/>
+    <w:lsdException w:name="Date" w:semiHidden="1" w:unhideWhenUsed="1"/>
+    <w:lsdException w:name="Body Text First Indent" w:semiHidden="1" w:unhideWhenUsed="1"/>
+    <w:lsdException w:name="Body Text First Indent 2" w:semiHidden="1" w:unhideWhenUsed="1"/>
+    <w:lsdException w:name="Note Heading" w:semiHidden="1" w:unhideWhenUsed="1"/>
+    <w:lsdException w:name="Body Text 2" w:semiHidden="1" w:unhideWhenUsed="1"/>
+    <w:lsdException w:name="Body Text 3" w:semiHidden="1" w:unhideWhenUsed="1"/>
+    <w:lsdException w:name="Body Text Indent 2" w:semiHidden="1" w:unhideWhenUsed="1"/>
+    <w:lsdException w:name="Body Text Indent 3" w:semiHidden="1" w:unhideWhenUsed="1"/>
+    <w:lsdException w:name="Block Text" w:semiHidden="1" w:unhideWhenUsed="1"/>
+    <w:lsdException w:name="Hyperlink" w:semiHidden="1" w:unhideWhenUsed="1"/>
+    <w:lsdException w:name="FollowedHyperlink" w:semiHidden="1" w:unhideWhenUsed="1"/>
+    <w:lsdException w:name="Strong" w:uiPriority="22" w:qFormat="1"/>
+    <w:lsdException w:name="Emphasis" w:uiPriority="20" w:qFormat="1"/>
+    <w:lsdException w:name="Document Map" w:semiHidden="1" w:unhideWhenUsed="1"/>
+    <w:lsdException w:name="Plain Text" w:semiHidden="1" w:unhideWhenUsed="1"/>
+    <w:lsdException w:name="E-mail Signature" w:semiHidden="1" w:unhideWhenUsed="1"/>
+    <w:lsdException w:name="HTML Top of Form" w:semiHidden="1" w:unhideWhenUsed="1"/>
+    <w:lsdException w:name="HTML Bottom of Form" w:semiHidden="1" w:unhideWhenUsed="1"/>
+    <w:lsdException w:name="Normal (Web)" w:semiHidden="1" w:unhideWhenUsed="1"/>
+    <w:lsdException w:name="HTML Acronym" w:semiHidden="1" w:unhideWhenUsed="1"/>
+    <w:lsdException w:name="HTML Address" w:semiHidden="1" w:unhideWhenUsed="1"/>
+    <w:lsdException w:name="HTML Cite" w:semiHidden="1" w:unhideWhenUsed="1"/>
+    <w:lsdException w:name="HTML Code" w:semiHidden="1" w:unhideWhenUsed="1"/>
+    <w:lsdException w:name="HTML Definition" w:semiHidden="1" w:unhideWhenUsed="1"/>
+    <w:lsdException w:name="HTML Keyboard" w:semiHidden="1" w:unhideWhenUsed="1"/>
+    <w:lsdException w:name="HTML Preformatted" w:semiHidden="1" w:unhideWhenUsed="1"/>
+    <w:lsdException w:name="HTML Sample" w:semiHidden="1" w:unhideWhenUsed="1"/>
+    <w:lsdException w:name="HTML Typewriter" w:semiHidden="1" w:unhideWhenUsed="1"/>
+    <w:lsdException w:name="HTML Variable" w:semiHidden="1" w:unhideWhenUsed="1"/>
+    <w:lsdException w:name="Normal Table" w:semiHidden="1" w:unhideWhenUsed="1"/>
+    <w:lsdException w:name="annotation subject" w:semiHidden="1" w:unhideWhenUsed="1"/>
+    <w:lsdException w:name="No List" w:semiHidden="1" w:unhideWhenUsed="1"/>
+    <w:lsdException w:name="Outline List 1" w:semiHidden="1" w:unhideWhenUsed="1"/>
+    <w:lsdException w:name="Outline List 2" w:semiHidden="1" w:unhideWhenUsed="1"/>
+    <w:lsdException w:name="Outline List 3" w:semiHidden="1" w:unhideWhenUsed="1"/>
+    <w:lsdException w:name="Table Simple 1" w:semiHidden="1" w:unhideWhenUsed="1"/>
+    <w:lsdException w:name="Table Simple 2" w:semiHidden="1" w:unhideWhenUsed="1"/>
+    <w:lsdException w:name="Table Simple 3" w:semiHidden="1" w:unhideWhenUsed="1"/>
+    <w:lsdException w:name="Table Classic 1" w:semiHidden="1" w:unhideWhenUsed="1"/>
+    <w:lsdException w:name="Table Classic 2" w:semiHidden="1" w:unhideWhenUsed="1"/>
+    <w:lsdException w:name="Table Classic 3" w:semiHidden="1" w:unhideWhenUsed="1"/>
+    <w:lsdException w:name="Table Classic 4" w:semiHidden="1" w:unhideWhenUsed="1"/>
+    <w:lsdException w:name="Table Colorful 1" w:semiHidden="1" w:unhideWhenUsed="1"/>
+    <w:lsdException w:name="Table Colorful 2" w:semiHidden="1" w:unhideWhenUsed="1"/>
+    <w:lsdException w:name="Table Colorful 3" w:semiHidden="1" w:unhideWhenUsed="1"/>
+    <w:lsdException w:name="Table Columns 1" w:semiHidden="1" w:unhideWhenUsed="1"/>
+    <w:lsdException w:name="Table Columns 2" w:semiHidden="1" w:unhideWhenUsed="1"/>
+    <w:lsdException w:name="Table Columns 3" w:semiHidden="1" w:unhideWhenUsed="1"/>
+    <w:lsdException w:name="Table Columns 4" w:semiHidden="1" w:unhideWhenUsed="1"/>
+    <w:lsdException w:name="Table Columns 5" w:semiHidden="1" w:unhideWhenUsed="1"/>
+    <w:lsdException w:name="Table Grid 1" w:semiHidden="1" w:unhideWhenUsed="1"/>
+    <w:lsdException w:name="Table Grid 2" w:semiHidden="1" w:unhideWhenUsed="1"/>
+    <w:lsdException w:name="Table Grid 3" w:semiHidden="1" w:unhideWhenUsed="1"/>
+    <w:lsdException w:name="Table Grid 4" w:semiHidden="1" w:unhideWhenUsed="1"/>
+    <w:lsdException w:name="Table Grid 5" w:semiHidden="1" w:unhideWhenUsed="1"/>
+    <w:lsdException w:name="Table Grid 6" w:semiHidden="1" w:unhideWhenUsed="1"/>
+    <w:lsdException w:name="Table Grid 7" w:semiHidden="1" w:unhideWhenUsed="1"/>
+    <w:lsdException w:name="Table Grid 8" w:semiHidden="1" w:unhideWhenUsed="1"/>
+    <w:lsdException w:name="Table List 1" w:semiHidden="1" w:unhideWhenUsed="1"/>
+    <w:lsdException w:name="Table List 2" w:semiHidden="1" w:unhideWhenUsed="1"/>
+    <w:lsdException w:name="Table List 3" w:semiHidden="1" w:unhideWhenUsed="1"/>
+    <w:lsdException w:name="Table List 4" w:semiHidden="1" w:unhideWhenUsed="1"/>
+    <w:lsdException w:name="Table List 5" w:semiHidden="1" w:unhideWhenUsed="1"/>
+    <w:lsdException w:name="Table List 6" w:semiHidden="1" w:unhideWhenUsed="1"/>
+    <w:lsdException w:name="Table List 7" w:semiHidden="1" w:unhideWhenUsed="1"/>
+    <w:lsdException w:name="Table List 8" w:semiHidden="1" w:unhideWhenUsed="1"/>
+    <w:lsdException w:name="Table 3D effects 1" w:semiHidden="1" w:unhideWhenUsed="1"/>
+    <w:lsdException w:name="Table 3D effects 2" w:semiHidden="1" w:unhideWhenUsed="1"/>
+    <w:lsdException w:name="Table 3D effects 3" w:semiHidden="1" w:unhideWhenUsed="1"/>
+    <w:lsdException w:name="Table Contemporary" w:semiHidden="1" w:unhideWhenUsed="1"/>
+    <w:lsdException w:name="Table Elegant" w:semiHidden="1" w:unhideWhenUsed="1"/>
+    <w:lsdException w:name="Table Professional" w:semiHidden="1" w:unhideWhenUsed="1"/>
+    <w:lsdException w:name="Table Subtle 1" w:semiHidden="1" w:unhideWhenUsed="1"/>
+    <w:lsdException w:name="Table Subtle 2" w:semiHidden="1" w:unhideWhenUsed="1"/>
+    <w:lsdException w:name="Table Web 1" w:semiHidden="1" w:unhideWhenUsed="1"/>
+    <w:lsdException w:name="Table Web 2" w:semiHidden="1" w:unhideWhenUsed="1"/>
+    <w:lsdException w:name="Table Web 3" w:semiHidden="1" w:unhideWhenUsed="1"/>
+    <w:lsdException w:name="Balloon Text" w:semiHidden="1" w:unhideWhenUsed="1"/>
+    <w:lsdException w:name="Table Grid" w:uiPriority="59"/>
+    <w:lsdException w:name="Table Theme" w:semiHidden="1" w:unhideWhenUsed="1"/>
+    <w:lsdException w:name="Note Level 1" w:semiHidden="1" w:unhideWhenUsed="1"/>
+    <w:lsdException w:name="Note Level 2" w:semiHidden="1" w:unhideWhenUsed="1"/>
+    <w:lsdException w:name="Note Level 3" w:semiHidden="1" w:unhideWhenUsed="1"/>
+    <w:lsdException w:name="Note Level 4" w:semiHidden="1" w:unhideWhenUsed="1"/>
+    <w:lsdException w:name="Note Level 5" w:semiHidden="1" w:unhideWhenUsed="1"/>
+    <w:lsdException w:name="Note Level 6" w:semiHidden="1" w:unhideWhenUsed="1"/>
+    <w:lsdException w:name="Note Level 7" w:semiHidden="1" w:unhideWhenUsed="1"/>
+    <w:lsdException w:name="Note Level 8" w:semiHidden="1" w:unhideWhenUsed="1"/>
+    <w:lsdException w:name="Note Level 9" w:semiHidden="1" w:unhideWhenUsed="1"/>
+    <w:lsdException w:name="Placeholder Text" w:semiHidden="1"/>
+    <w:lsdException w:name="No Spacing" w:uiPriority="1" w:qFormat="1"/>
+    <w:lsdException w:name="Light Shading" w:uiPriority="60"/>
+    <w:lsdException w:name="Light List" w:uiPriority="61"/>
+    <w:lsdException w:name="Light Grid" w:uiPriority="62"/>
+    <w:lsdException w:name="Medium Shading 1" w:uiPriority="63"/>
+    <w:lsdException w:name="Medium Shading 2" w:uiPriority="64"/>
+    <w:lsdException w:name="Medium List 1" w:uiPriority="65"/>
+    <w:lsdException w:name="Medium List 2" w:uiPriority="66"/>
+    <w:lsdException w:name="Medium Grid 1" w:uiPriority="67"/>
+    <w:lsdException w:name="Medium Grid 2" w:uiPriority="68"/>
+    <w:lsdException w:name="Medium Grid 3" w:uiPriority="69"/>
+    <w:lsdException w:name="Dark List" w:uiPriority="70"/>
+    <w:lsdException w:name="Colorful Shading" w:uiPriority="71"/>
+    <w:lsdException w:name="Colorful List" w:uiPriority="72"/>
+    <w:lsdException w:name="Colorful Grid" w:uiPriority="73"/>
+    <w:lsdException w:name="Light Shading Accent 1" w:uiPriority="60"/>
+    <w:lsdException w:name="Light List Accent 1" w:uiPriority="61"/>
+    <w:lsdException w:name="Light Grid Accent 1" w:uiPriority="62"/>
+    <w:lsdException w:name="Medium Shading 1 Accent 1" w:uiPriority="63"/>
+    <w:lsdException w:name="Medium Shading 2 Accent 1" w:uiPriority="64"/>
+    <w:lsdException w:name="Medium List 1 Accent 1" w:uiPriority="65"/>
+    <w:lsdException w:name="Revision" w:semiHidden="1"/>
+    <w:lsdException w:name="List Paragraph" w:uiPriority="34" w:qFormat="1"/>
+    <w:lsdException w:name="Quote" w:uiPriority="29" w:qFormat="1"/>
+    <w:lsdException w:name="Intense Quote" w:uiPriority="30" w:qFormat="1"/>
+    <w:lsdException w:name="Medium List 2 Accent 1" w:uiPriority="66"/>
+    <w:lsdException w:name="Medium Grid 1 Accent 1" w:uiPriority="67"/>
+    <w:lsdException w:name="Medium Grid 2 Accent 1" w:uiPriority="68"/>
+    <w:lsdException w:name="Medium Grid 3 Accent 1" w:uiPriority="69"/>
+    <w:lsdException w:name="Dark List Accent 1" w:uiPriority="70"/>
+    <w:lsdException w:name="Colorful Shading Accent 1" w:uiPriority="71"/>
+    <w:lsdException w:name="Colorful List Accent 1" w:uiPriority="72"/>
+    <w:lsdException w:name="Colorful Grid Accent 1" w:uiPriority="73"/>
+    <w:lsdException w:name="Light Shading Accent 2" w:uiPriority="60"/>
+    <w:lsdException w:name="Light List Accent 2" w:uiPriority="61"/>
+    <w:lsdException w:name="Light Grid Accent 2" w:uiPriority="62"/>
+    <w:lsdException w:name="Medium Shading 1 Accent 2" w:uiPriority="63"/>
+    <w:lsdException w:name="Medium Shading 2 Accent 2" w:uiPriority="64"/>
+    <w:lsdException w:name="Medium List 1 Accent 2" w:uiPriority="65"/>
+    <w:lsdException w:name="Medium List 2 Accent 2" w:uiPriority="66"/>
+    <w:lsdException w:name="Medium Grid 1 Accent 2" w:uiPriority="67"/>
+    <w:lsdException w:name="Medium Grid 2 Accent 2" w:uiPriority="68"/>
+    <w:lsdException w:name="Medium Grid 3 Accent 2" w:uiPriority="69"/>
+    <w:lsdException w:name="Dark List Accent 2" w:uiPriority="70"/>
+    <w:lsdException w:name="Colorful Shading Accent 2" w:uiPriority="71"/>
+    <w:lsdException w:name="Colorful List Accent 2" w:uiPriority="72"/>
+    <w:lsdException w:name="Colorful Grid Accent 2" w:uiPriority="73"/>
+    <w:lsdException w:name="Light Shading Accent 3" w:uiPriority="60"/>
+    <w:lsdException w:name="Light List Accent 3" w:uiPriority="61"/>
+    <w:lsdException w:name="Light Grid Accent 3" w:uiPriority="62"/>
+    <w:lsdException w:name="Medium Shading 1 Accent 3" w:uiPriority="63"/>
+    <w:lsdException w:name="Medium Shading 2 Accent 3" w:uiPriority="64"/>
+    <w:lsdException w:name="Medium List 1 Accent 3" w:uiPriority="65"/>
+    <w:lsdException w:name="Medium List 2 Accent 3" w:uiPriority="66"/>
+    <w:lsdException w:name="Medium Grid 1 Accent 3" w:uiPriority="67"/>
+    <w:lsdException w:name="Medium Grid 2 Accent 3" w:uiPriority="68"/>
+    <w:lsdException w:name="Medium Grid 3 Accent 3" w:uiPriority="69"/>
+    <w:lsdException w:name="Dark List Accent 3" w:uiPriority="70"/>
+    <w:lsdException w:name="Colorful Shading Accent 3" w:uiPriority="71"/>
+    <w:lsdException w:name="Colorful List Accent 3" w:uiPriority="72"/>
+    <w:lsdException w:name="Colorful Grid Accent 3" w:uiPriority="73"/>
+    <w:lsdException w:name="Light Shading Accent 4" w:uiPriority="60"/>
+    <w:lsdException w:name="Light List Accent 4" w:uiPriority="61"/>
+    <w:lsdException w:name="Light Grid Accent 4" w:uiPriority="62"/>
+    <w:lsdException w:name="Medium Shading 1 Accent 4" w:uiPriority="63"/>
+    <w:lsdException w:name="Medium Shading 2 Accent 4" w:uiPriority="64"/>
+    <w:lsdException w:name="Medium List 1 Accent 4" w:uiPriority="65"/>
+    <w:lsdException w:name="Medium List 2 Accent 4" w:uiPriority="66"/>
+    <w:lsdException w:name="Medium Grid 1 Accent 4" w:uiPriority="67"/>
+    <w:lsdException w:name="Medium Grid 2 Accent 4" w:uiPriority="68"/>
+    <w:lsdException w:name="Medium Grid 3 Accent 4" w:uiPriority="69"/>
+    <w:lsdException w:name="Dark List Accent 4" w:uiPriority="70"/>
+    <w:lsdException w:name="Colorful Shading Accent 4" w:uiPriority="71"/>
+    <w:lsdException w:name="Colorful List Accent 4" w:uiPriority="72"/>
+    <w:lsdException w:name="Colorful Grid Accent 4" w:uiPriority="73"/>
+    <w:lsdException w:name="Light Shading Accent 5" w:uiPriority="60"/>
+    <w:lsdException w:name="Light List Accent 5" w:uiPriority="61"/>
+    <w:lsdException w:name="Light Grid Accent 5" w:uiPriority="62"/>
+    <w:lsdException w:name="Medium Shading 1 Accent 5" w:uiPriority="63"/>
+    <w:lsdException w:name="Medium Shading 2 Accent 5" w:uiPriority="64"/>
+    <w:lsdException w:name="Medium List 1 Accent 5" w:uiPriority="65"/>
+    <w:lsdException w:name="Medium List 2 Accent 5" w:uiPriority="66"/>
+    <w:lsdException w:name="Medium Grid 1 Accent 5" w:uiPriority="67"/>
+    <w:lsdException w:name="Medium Grid 2 Accent 5" w:uiPriority="68"/>
+    <w:lsdException w:name="Medium Grid 3 Accent 5" w:uiPriority="69"/>
+    <w:lsdException w:name="Dark List Accent 5" w:uiPriority="70"/>
+    <w:lsdException w:name="Colorful Shading Accent 5" w:uiPriority="71"/>
+    <w:lsdException w:name="Colorful List Accent 5" w:uiPriority="72"/>
+    <w:lsdException w:name="Colorful Grid Accent 5" w:uiPriority="73"/>
+    <w:lsdException w:name="Light Shading Accent 6" w:uiPriority="60"/>
+    <w:lsdException w:name="Light List Accent 6" w:uiPriority="61"/>
+    <w:lsdException w:name="Light Grid Accent 6" w:uiPriority="62"/>
+    <w:lsdException w:name="Medium Shading 1 Accent 6" w:uiPriority="63"/>
+    <w:lsdException w:name="Medium Shading 2 Accent 6" w:uiPriority="64"/>
+    <w:lsdException w:name="Medium List 1 Accent 6" w:uiPriority="65"/>
+    <w:lsdException w:name="Medium List 2 Accent 6" w:uiPriority="66"/>
+    <w:lsdException w:name="Medium Grid 1 Accent 6" w:uiPriority="67"/>
+    <w:lsdException w:name="Medium Grid 2 Accent 6" w:uiPriority="68"/>
+    <w:lsdException w:name="Medium Grid 3 Accent 6" w:uiPriority="69"/>
+    <w:lsdException w:name="Dark List Accent 6" w:uiPriority="70"/>
+    <w:lsdException w:name="Colorful Shading Accent 6" w:uiPriority="71"/>
+    <w:lsdException w:name="Colorful List Accent 6" w:uiPriority="72"/>
+    <w:lsdException w:name="Colorful Grid Accent 6" w:uiPriority="73"/>
+    <w:lsdException w:name="Subtle Emphasis" w:uiPriority="19" w:qFormat="1"/>
+    <w:lsdException w:name="Intense Emphasis" w:uiPriority="21" w:qFormat="1"/>
+    <w:lsdException w:name="Subtle Reference" w:uiPriority="31" w:qFormat="1"/>
+    <w:lsdException w:name="Intense Reference" w:uiPriority="32" w:qFormat="1"/>
+    <w:lsdException w:name="Book Title" w:uiPriority="33" w:qFormat="1"/>
+    <w:lsdException w:name="Bibliography" w:semiHidden="1" w:uiPriority="37" w:unhideWhenUsed="1"/>
+    <w:lsdException w:name="TOC Heading" w:semiHidden="1" w:uiPriority="39" w:unhideWhenUsed="1" w:qFormat="1"/>
+    <w:lsdException w:name="Plain Table 1" w:uiPriority="41"/>
+    <w:lsdException w:name="Plain Table 2" w:uiPriority="42"/>
+    <w:lsdException w:name="Plain Table 3" w:uiPriority="43"/>
+    <w:lsdException w:name="Plain Table 4" w:uiPriority="44"/>
+    <w:lsdException w:name="Plain Table 5" w:uiPriority="45"/>
+    <w:lsdException w:name="Grid Table Light" w:uiPriority="40"/>
+    <w:lsdException w:name="Grid Table 1 Light" w:uiPriority="46"/>
+    <w:lsdException w:name="Grid Table 2" w:uiPriority="47"/>
+    <w:lsdException w:name="Grid Table 3" w:uiPriority="48"/>
+    <w:lsdException w:name="Grid Table 4" w:uiPriority="49"/>
+    <w:lsdException w:name="Grid Table 5 Dark" w:uiPriority="50"/>
+    <w:lsdException w:name="Grid Table 6 Colorful" w:uiPriority="51"/>
+    <w:lsdException w:name="Grid Table 7 Colorful" w:uiPriority="52"/>
+    <w:lsdException w:name="Grid Table 1 Light Accent 1" w:uiPriority="46"/>
+    <w:lsdException w:name="Grid Table 2 Accent 1" w:uiPriority="47"/>
+    <w:lsdException w:name="Grid Table 3 Accent 1" w:uiPriority="48"/>
+    <w:lsdException w:name="Grid Table 4 Accent 1" w:uiPriority="49"/>
+    <w:lsdException w:name="Grid Table 5 Dark Accent 1" w:uiPriority="50"/>
+    <w:lsdException w:name="Grid Table 6 Colorful Accent 1" w:uiPriority="51"/>
+    <w:lsdException w:name="Grid Table 7 Colorful Accent 1" w:uiPriority="52"/>
+    <w:lsdException w:name="Grid Table 1 Light Accent 2" w:uiPriority="46"/>
+    <w:lsdException w:name="Grid Table 2 Accent 2" w:uiPriority="47"/>
+    <w:lsdException w:name="Grid Table 3 Accent 2" w:uiPriority="48"/>
+    <w:lsdException w:name="Grid Table 4 Accent 2" w:uiPriority="49"/>
+    <w:lsdException w:name="Grid Table 5 Dark Accent 2" w:uiPriority="50"/>
+    <w:lsdException w:name="Grid Table 6 Colorful Accent 2" w:uiPriority="51"/>
+    <w:lsdException w:name="Grid Table 7 Colorful Accent 2" w:uiPriority="52"/>
+    <w:lsdException w:name="Grid Table 1 Light Accent 3" w:uiPriority="46"/>
+    <w:lsdException w:name="Grid Table 2 Accent 3" w:uiPriority="47"/>
+    <w:lsdException w:name="Grid Table 3 Accent 3" w:uiPriority="48"/>
+    <w:lsdException w:name="Grid Table 4 Accent 3" w:uiPriority="49"/>
+    <w:lsdException w:name="Grid Table 5 Dark Accent 3" w:uiPriority="50"/>
+    <w:lsdException w:name="Grid Table 6 Colorful Accent 3" w:uiPriority="51"/>
+    <w:lsdException w:name="Grid Table 7 Colorful Accent 3" w:uiPriority="52"/>
+    <w:lsdException w:name="Grid Table 1 Light Accent 4" w:uiPriority="46"/>
+    <w:lsdException w:name="Grid Table 2 Accent 4" w:uiPriority="47"/>
+    <w:lsdException w:name="Grid Table 3 Accent 4" w:uiPriority="48"/>
+    <w:lsdException w:name="Grid Table 4 Accent 4" w:uiPriority="49"/>
+    <w:lsdException w:name="Grid Table 5 Dark Accent 4" w:uiPriority="50"/>
+    <w:lsdException w:name="Grid Table 6 Colorful Accent 4" w:uiPriority="51"/>
+    <w:lsdException w:name="Grid Table 7 Colorful Accent 4" w:uiPriority="52"/>
+    <w:lsdException w:name="Grid Table 1 Light Accent 5" w:uiPriority="46"/>
+    <w:lsdException w:name="Grid Table 2 Accent 5" w:uiPriority="47"/>
+    <w:lsdException w:name="Grid Table 3 Accent 5" w:uiPriority="48"/>
+    <w:lsdException w:name="Grid Table 4 Accent 5" w:uiPriority="49"/>
+    <w:lsdException w:name="Grid Table 5 Dark Accent 5" w:uiPriority="50"/>
+    <w:lsdException w:name="Grid Table 6 Colorful Accent 5" w:uiPriority="51"/>
+    <w:lsdException w:name="Grid Table 7 Colorful Accent 5" w:uiPriority="52"/>
+    <w:lsdException w:name="Grid Table 1 Light Accent 6" w:uiPriority="46"/>
+    <w:lsdException w:name="Grid Table 2 Accent 6" w:uiPriority="47"/>
+    <w:lsdException w:name="Grid Table 3 Accent 6" w:uiPriority="48"/>
+    <w:lsdException w:name="Grid Table 4 Accent 6" w:uiPriority="49"/>
+    <w:lsdException w:name="Grid Table 5 Dark Accent 6" w:uiPriority="50"/>
+    <w:lsdException w:name="Grid Table 6 Colorful Accent 6" w:uiPriority="51"/>
+    <w:lsdException w:name="Grid Table 7 Colorful Accent 6" w:uiPriority="52"/>
+    <w:lsdException w:name="List Table 1 Light" w:uiPriority="46"/>
+    <w:lsdException w:name="List Table 2" w:uiPriority="47"/>
+    <w:lsdException w:name="List Table 3" w:uiPriority="48"/>
+    <w:lsdException w:name="List Table 4" w:uiPriority="49"/>
+    <w:lsdException w:name="List Table 5 Dark" w:uiPriority="50"/>
+    <w:lsdException w:name="List Table 6 Colorful" w:uiPriority="51"/>
+    <w:lsdException w:name="List Table 7 Colorful" w:uiPriority="52"/>
+    <w:lsdException w:name="List Table 1 Light Accent 1" w:uiPriority="46"/>
+    <w:lsdException w:name="List Table 2 Accent 1" w:uiPriority="47"/>
+    <w:lsdException w:name="List Table 3 Accent 1" w:uiPriority="48"/>
+    <w:lsdException w:name="List Table 4 Accent 1" w:uiPriority="49"/>
+    <w:lsdException w:name="List Table 5 Dark Accent 1" w:uiPriority="50"/>
+    <w:lsdException w:name="List Table 6 Colorful Accent 1" w:uiPriority="51"/>
+    <w:lsdException w:name="List Table 7 Colorful Accent 1" w:uiPriority="52"/>
+    <w:lsdException w:name="List Table 1 Light Accent 2" w:uiPriority="46"/>
+    <w:lsdException w:name="List Table 2 Accent 2" w:uiPriority="47"/>
+    <w:lsdException w:name="List Table 3 Accent 2" w:uiPriority="48"/>
+    <w:lsdException w:name="List Table 4 Accent 2" w:uiPriority="49"/>
+    <w:lsdException w:name="List Table 5 Dark Accent 2" w:uiPriority="50"/>
+    <w:lsdException w:name="List Table 6 Colorful Accent 2" w:uiPriority="51"/>
+    <w:lsdException w:name="List Table 7 Colorful Accent 2" w:uiPriority="52"/>
+    <w:lsdException w:name="List Table 1 Light Accent 3" w:uiPriority="46"/>
+    <w:lsdException w:name="List Table 2 Accent 3" w:uiPriority="47"/>
+    <w:lsdException w:name="List Table 3 Accent 3" w:uiPriority="48"/>
+    <w:lsdException w:name="List Table 4 Accent 3" w:uiPriority="49"/>
+    <w:lsdException w:name="List Table 5 Dark Accent 3" w:uiPriority="50"/>
+    <w:lsdException w:name="List Table 6 Colorful Accent 3" w:uiPriority="51"/>
+    <w:lsdException w:name="List Table 7 Colorful Accent 3" w:uiPriority="52"/>
+    <w:lsdException w:name="List Table 1 Light Accent 4" w:uiPriority="46"/>
+    <w:lsdException w:name="List Table 2 Accent 4" w:uiPriority="47"/>
+    <w:lsdException w:name="List Table 3 Accent 4" w:uiPriority="48"/>
+    <w:lsdException w:name="List Table 4 Accent 4" w:uiPriority="49"/>
+    <w:lsdException w:name="List Table 5 Dark Accent 4" w:uiPriority="50"/>
+    <w:lsdException w:name="List Table 6 Colorful Accent 4" w:uiPriority="51"/>
+    <w:lsdException w:name="List Table 7 Colorful Accent 4" w:uiPriority="52"/>
+    <w:lsdException w:name="List Table 1 Light Accent 5" w:uiPriority="46"/>
+    <w:lsdException w:name="List Table 2 Accent 5" w:uiPriority="47"/>
+    <w:lsdException w:name="List Table 3 Accent 5" w:uiPriority="48"/>
+    <w:lsdException w:name="List Table 4 Accent 5" w:uiPriority="49"/>
+    <w:lsdException w:name="List Table 5 Dark Accent 5" w:uiPriority="50"/>
+    <w:lsdException w:name="List Table 6 Colorful Accent 5" w:uiPriority="51"/>
+    <w:lsdException w:name="List Table 7 Colorful Accent 5" w:uiPriority="52"/>
+    <w:lsdException w:name="List Table 1 Light Accent 6" w:uiPriority="46"/>
+    <w:lsdException w:name="List Table 2 Accent 6" w:uiPriority="47"/>
+    <w:lsdException w:name="List Table 3 Accent 6" w:uiPriority="48"/>
+    <w:lsdException w:name="List Table 4 Accent 6" w:uiPriority="49"/>
+    <w:lsdException w:name="List Table 5 Dark Accent 6" w:uiPriority="50"/>
+    <w:lsdException w:name="List Table 6 Colorful Accent 6" w:uiPriority="51"/>
+    <w:lsdException w:name="List Table 7 Colorful Accent 6" w:uiPriority="52"/>
+    <w:lsdException w:name="Mention" w:semiHidden="1" w:unhideWhenUsed="1"/>
+    <w:lsdException w:name="Smart Hyperlink" w:semiHidden="1" w:unhideWhenUsed="1"/>
   </w:latentStyles>
   <w:style w:type="paragraph" w:default="1" w:styleId="Normal">
     <w:name w:val="Normal"/>
@@ -26212,6 +26294,7 @@
   <w:style w:type="character" w:default="1" w:styleId="DefaultParagraphFont">
     <w:name w:val="Default Paragraph Font"/>
     <w:uiPriority w:val="1"/>
+    <w:semiHidden/>
     <w:unhideWhenUsed/>
   </w:style>
   <w:style w:type="table" w:default="1" w:styleId="TableNormal">
@@ -26219,7 +26302,6 @@
     <w:uiPriority w:val="99"/>
     <w:semiHidden/>
     <w:unhideWhenUsed/>
-    <w:qFormat/>
     <w:tblPr>
       <w:tblInd w:w="0" w:type="dxa"/>
       <w:tblCellMar>
@@ -26724,7 +26806,7 @@
 </file>
 
 <file path=customXml/itemProps1.xml><?xml version="1.0" encoding="utf-8"?>
-<ds:datastoreItem xmlns:ds="http://schemas.openxmlformats.org/officeDocument/2006/customXml" ds:itemID="{A4418FF2-9CEF-45B1-9E54-C6F0EC661E6C}">
+<ds:datastoreItem xmlns:ds="http://schemas.openxmlformats.org/officeDocument/2006/customXml" ds:itemID="{4D3DCC90-FA44-6F48-A4E1-429132FBEFF6}">
   <ds:schemaRefs>
     <ds:schemaRef ds:uri="http://schemas.openxmlformats.org/officeDocument/2006/bibliography"/>
   </ds:schemaRefs>

</xml_diff>